<commit_message>
no funny massage. just a doc
</commit_message>
<xml_diff>
--- a/lexical_analyser.docx
+++ b/lexical_analyser.docx
@@ -90,6 +90,20 @@
         <w:jc w:val="center"/>
         <w:rPr>
           <w:rStyle w:val="BookTitle"/>
+          <w:rFonts w:cs="Far.Mitra"/>
+          <w:b w:val="0"/>
+          <w:bCs w:val="0"/>
+          <w:i w:val="0"/>
+          <w:iCs w:val="0"/>
+          <w:sz w:val="40"/>
+          <w:szCs w:val="40"/>
+          <w:rtl/>
+          <w:lang w:bidi="fa-IR"/>
+        </w:rPr>
+      </w:pPr>
+      <w:r>
+        <w:rPr>
+          <w:rStyle w:val="BookTitle"/>
           <w:rFonts w:cs="Far.Mitra" w:hint="cs"/>
           <w:b w:val="0"/>
           <w:bCs w:val="0"/>
@@ -100,6 +114,24 @@
           <w:rtl/>
           <w:lang w:bidi="fa-IR"/>
         </w:rPr>
+        <w:t xml:space="preserve">اعضای تیم: </w:t>
+      </w:r>
+    </w:p>
+    <w:p>
+      <w:pPr>
+        <w:jc w:val="center"/>
+        <w:rPr>
+          <w:rStyle w:val="BookTitle"/>
+          <w:rFonts w:cs="Far.Mitra"/>
+          <w:b w:val="0"/>
+          <w:bCs w:val="0"/>
+          <w:i w:val="0"/>
+          <w:iCs w:val="0"/>
+          <w:sz w:val="40"/>
+          <w:szCs w:val="40"/>
+          <w:rtl/>
+          <w:lang w:bidi="fa-IR"/>
+        </w:rPr>
       </w:pPr>
       <w:r>
         <w:rPr>
@@ -114,12 +146,26 @@
           <w:rtl/>
           <w:lang w:bidi="fa-IR"/>
         </w:rPr>
-        <w:t xml:space="preserve">اعضای تیم: </w:t>
-      </w:r>
-    </w:p>
-    <w:p>
-      <w:pPr>
-        <w:jc w:val="center"/>
+        <w:t>کیمیا میرمقتدایی ۴۰۱۲۳۶۳۰۹۱</w:t>
+      </w:r>
+    </w:p>
+    <w:p>
+      <w:pPr>
+        <w:jc w:val="center"/>
+        <w:rPr>
+          <w:rStyle w:val="BookTitle"/>
+          <w:rFonts w:cs="Far.Mitra"/>
+          <w:b w:val="0"/>
+          <w:bCs w:val="0"/>
+          <w:i w:val="0"/>
+          <w:iCs w:val="0"/>
+          <w:sz w:val="40"/>
+          <w:szCs w:val="40"/>
+          <w:rtl/>
+          <w:lang w:bidi="fa-IR"/>
+        </w:rPr>
+      </w:pPr>
+      <w:r>
         <w:rPr>
           <w:rStyle w:val="BookTitle"/>
           <w:rFonts w:cs="Far.Mitra" w:hint="cs"/>
@@ -132,6 +178,41 @@
           <w:rtl/>
           <w:lang w:bidi="fa-IR"/>
         </w:rPr>
+        <w:t>ارشیا شفیعی      ۴۰۰۳۶۲۳۰۱۹</w:t>
+      </w:r>
+    </w:p>
+    <w:p>
+      <w:pPr>
+        <w:jc w:val="center"/>
+        <w:rPr>
+          <w:rStyle w:val="BookTitle"/>
+          <w:rFonts w:cs="Far.Mitra"/>
+          <w:b w:val="0"/>
+          <w:bCs w:val="0"/>
+          <w:i w:val="0"/>
+          <w:iCs w:val="0"/>
+          <w:sz w:val="40"/>
+          <w:szCs w:val="40"/>
+          <w:rtl/>
+          <w:lang w:bidi="fa-IR"/>
+        </w:rPr>
+      </w:pPr>
+    </w:p>
+    <w:p>
+      <w:pPr>
+        <w:jc w:val="center"/>
+        <w:rPr>
+          <w:rStyle w:val="BookTitle"/>
+          <w:rFonts w:cs="Far.Mitra"/>
+          <w:b w:val="0"/>
+          <w:bCs w:val="0"/>
+          <w:i w:val="0"/>
+          <w:iCs w:val="0"/>
+          <w:sz w:val="40"/>
+          <w:szCs w:val="40"/>
+          <w:rtl/>
+          <w:lang w:bidi="fa-IR"/>
+        </w:rPr>
       </w:pPr>
       <w:r>
         <w:rPr>
@@ -146,7 +227,7 @@
           <w:rtl/>
           <w:lang w:bidi="fa-IR"/>
         </w:rPr>
-        <w:t>کیمیا میرمقتدایی ۴۰۱۲۳۶۳۰۹۱</w:t>
+        <w:t>استاد پروژه:</w:t>
       </w:r>
     </w:p>
     <w:p>
@@ -155,87 +236,6 @@
         <w:rPr>
           <w:rStyle w:val="BookTitle"/>
           <w:rFonts w:cs="Far.Mitra"/>
-          <w:b w:val="0"/>
-          <w:bCs w:val="0"/>
-          <w:i w:val="0"/>
-          <w:iCs w:val="0"/>
-          <w:sz w:val="40"/>
-          <w:szCs w:val="40"/>
-          <w:rtl/>
-          <w:lang w:bidi="fa-IR"/>
-        </w:rPr>
-      </w:pPr>
-      <w:r>
-        <w:rPr>
-          <w:rStyle w:val="BookTitle"/>
-          <w:rFonts w:cs="Far.Mitra" w:hint="cs"/>
-          <w:b w:val="0"/>
-          <w:bCs w:val="0"/>
-          <w:i w:val="0"/>
-          <w:iCs w:val="0"/>
-          <w:sz w:val="40"/>
-          <w:szCs w:val="40"/>
-          <w:rtl/>
-          <w:lang w:bidi="fa-IR"/>
-        </w:rPr>
-        <w:t>ارشیا شفیعی      ۴۰۰۳۶۲۳۰۱۹</w:t>
-      </w:r>
-    </w:p>
-    <w:p>
-      <w:pPr>
-        <w:jc w:val="center"/>
-        <w:rPr>
-          <w:rStyle w:val="BookTitle"/>
-          <w:rFonts w:cs="Far.Mitra"/>
-          <w:b w:val="0"/>
-          <w:bCs w:val="0"/>
-          <w:i w:val="0"/>
-          <w:iCs w:val="0"/>
-          <w:sz w:val="40"/>
-          <w:szCs w:val="40"/>
-          <w:rtl/>
-          <w:lang w:bidi="fa-IR"/>
-        </w:rPr>
-      </w:pPr>
-    </w:p>
-    <w:p>
-      <w:pPr>
-        <w:jc w:val="center"/>
-        <w:rPr>
-          <w:rStyle w:val="BookTitle"/>
-          <w:rFonts w:cs="Far.Mitra"/>
-          <w:b w:val="0"/>
-          <w:bCs w:val="0"/>
-          <w:i w:val="0"/>
-          <w:iCs w:val="0"/>
-          <w:sz w:val="40"/>
-          <w:szCs w:val="40"/>
-          <w:rtl/>
-          <w:lang w:bidi="fa-IR"/>
-        </w:rPr>
-      </w:pPr>
-      <w:r>
-        <w:rPr>
-          <w:rStyle w:val="BookTitle"/>
-          <w:rFonts w:cs="Far.Mitra" w:hint="cs"/>
-          <w:b w:val="0"/>
-          <w:bCs w:val="0"/>
-          <w:i w:val="0"/>
-          <w:iCs w:val="0"/>
-          <w:sz w:val="40"/>
-          <w:szCs w:val="40"/>
-          <w:rtl/>
-          <w:lang w:bidi="fa-IR"/>
-        </w:rPr>
-        <w:t>استاد پروژه:</w:t>
-      </w:r>
-    </w:p>
-    <w:p>
-      <w:pPr>
-        <w:jc w:val="center"/>
-        <w:rPr>
-          <w:rStyle w:val="BookTitle"/>
-          <w:rFonts w:cs="Far.Mitra" w:hint="cs"/>
           <w:b w:val="0"/>
           <w:bCs w:val="0"/>
           <w:i w:val="0"/>
@@ -405,7 +405,8 @@
       </w:tblPr>
       <w:tblGrid>
         <w:gridCol w:w="4675"/>
-        <w:gridCol w:w="4675"/>
+        <w:gridCol w:w="3150"/>
+        <w:gridCol w:w="1525"/>
       </w:tblGrid>
       <w:tr>
         <w:tc>
@@ -417,7 +418,7 @@
               <w:jc w:val="center"/>
               <w:rPr>
                 <w:rStyle w:val="BookTitle"/>
-                <w:rFonts w:cs="Far.Mitra" w:hint="cs"/>
+                <w:rFonts w:cs="Far.Mitra"/>
                 <w:b w:val="0"/>
                 <w:bCs w:val="0"/>
                 <w:i w:val="0"/>
@@ -432,13 +433,14 @@
         <w:tc>
           <w:tcPr>
             <w:tcW w:w="4675" w:type="dxa"/>
+            <w:gridSpan w:val="2"/>
           </w:tcPr>
           <w:p>
             <w:pPr>
               <w:jc w:val="center"/>
               <w:rPr>
                 <w:rStyle w:val="BookTitle"/>
-                <w:rFonts w:cs="Far.Mitra" w:hint="cs"/>
+                <w:rFonts w:cs="Far.Mitra"/>
                 <w:b w:val="0"/>
                 <w:bCs w:val="0"/>
                 <w:i w:val="0"/>
@@ -476,7 +478,7 @@
               <w:jc w:val="center"/>
               <w:rPr>
                 <w:rStyle w:val="BookTitle"/>
-                <w:rFonts w:cs="Far.Mitra" w:hint="cs"/>
+                <w:rFonts w:cs="Far.Mitra"/>
                 <w:b w:val="0"/>
                 <w:bCs w:val="0"/>
                 <w:i w:val="0"/>
@@ -491,13 +493,14 @@
         <w:tc>
           <w:tcPr>
             <w:tcW w:w="4675" w:type="dxa"/>
+            <w:gridSpan w:val="2"/>
           </w:tcPr>
           <w:p>
             <w:pPr>
               <w:jc w:val="center"/>
               <w:rPr>
                 <w:rStyle w:val="BookTitle"/>
-                <w:rFonts w:cs="Far.Mitra" w:hint="cs"/>
+                <w:rFonts w:cs="Far.Mitra"/>
                 <w:b w:val="0"/>
                 <w:bCs w:val="0"/>
                 <w:i w:val="0"/>
@@ -527,6 +530,9 @@
         </w:tc>
       </w:tr>
       <w:tr>
+        <w:trPr>
+          <w:trHeight w:val="233"/>
+        </w:trPr>
         <w:tc>
           <w:tcPr>
             <w:tcW w:w="4675" w:type="dxa"/>
@@ -536,7 +542,7 @@
               <w:jc w:val="center"/>
               <w:rPr>
                 <w:rStyle w:val="BookTitle"/>
-                <w:rFonts w:cs="Far.Mitra" w:hint="cs"/>
+                <w:rFonts w:cs="Far.Mitra"/>
                 <w:b w:val="0"/>
                 <w:bCs w:val="0"/>
                 <w:i w:val="0"/>
@@ -551,13 +557,14 @@
         <w:tc>
           <w:tcPr>
             <w:tcW w:w="4675" w:type="dxa"/>
+            <w:gridSpan w:val="2"/>
           </w:tcPr>
           <w:p>
             <w:pPr>
               <w:jc w:val="center"/>
               <w:rPr>
                 <w:rStyle w:val="BookTitle"/>
-                <w:rFonts w:cs="Far.Mitra" w:hint="cs"/>
+                <w:rFonts w:cs="Far.Mitra"/>
                 <w:b w:val="0"/>
                 <w:bCs w:val="0"/>
                 <w:i w:val="0"/>
@@ -596,7 +603,129 @@
               <w:jc w:val="center"/>
               <w:rPr>
                 <w:rStyle w:val="BookTitle"/>
+                <w:rFonts w:cs="Far.Mitra"/>
+                <w:b w:val="0"/>
+                <w:bCs w:val="0"/>
+                <w:i w:val="0"/>
+                <w:iCs w:val="0"/>
+                <w:sz w:val="32"/>
+                <w:szCs w:val="32"/>
+                <w:lang w:bidi="fa-IR"/>
+              </w:rPr>
+            </w:pPr>
+          </w:p>
+        </w:tc>
+        <w:tc>
+          <w:tcPr>
+            <w:tcW w:w="3150" w:type="dxa"/>
+          </w:tcPr>
+          <w:p>
+            <w:pPr>
+              <w:pStyle w:val="ListParagraph"/>
+              <w:numPr>
+                <w:ilvl w:val="0"/>
+                <w:numId w:val="3"/>
+              </w:numPr>
+              <w:bidi/>
+              <w:rPr>
+                <w:rStyle w:val="BookTitle"/>
+                <w:rFonts w:asciiTheme="majorBidi" w:hAnsiTheme="majorBidi" w:cstheme="majorBidi"/>
+                <w:b w:val="0"/>
+                <w:bCs w:val="0"/>
+                <w:i w:val="0"/>
+                <w:iCs w:val="0"/>
+                <w:sz w:val="28"/>
+                <w:szCs w:val="28"/>
+                <w:lang w:bidi="fa-IR"/>
+              </w:rPr>
+            </w:pPr>
+            <w:r>
+              <w:rPr>
+                <w:rStyle w:val="BookTitle"/>
+                <w:rFonts w:asciiTheme="majorBidi" w:hAnsiTheme="majorBidi" w:cs="Far.Mitra" w:hint="cs"/>
+                <w:b w:val="0"/>
+                <w:bCs w:val="0"/>
+                <w:i w:val="0"/>
+                <w:iCs w:val="0"/>
+                <w:sz w:val="28"/>
+                <w:szCs w:val="28"/>
+                <w:rtl/>
+                <w:lang w:bidi="fa-IR"/>
+              </w:rPr>
+              <w:t xml:space="preserve">تابع </w:t>
+            </w:r>
+            <w:r>
+              <w:rPr>
+                <w:rStyle w:val="BookTitle"/>
+                <w:rFonts w:asciiTheme="majorBidi" w:hAnsiTheme="majorBidi" w:cstheme="majorBidi"/>
+                <w:b w:val="0"/>
+                <w:bCs w:val="0"/>
+                <w:i w:val="0"/>
+                <w:iCs w:val="0"/>
+                <w:sz w:val="28"/>
+                <w:szCs w:val="28"/>
+                <w:lang w:bidi="fa-IR"/>
+              </w:rPr>
+              <w:t>get_tokens</w:t>
+            </w:r>
+          </w:p>
+          <w:p>
+            <w:pPr>
+              <w:pStyle w:val="ListParagraph"/>
+              <w:numPr>
+                <w:ilvl w:val="0"/>
+                <w:numId w:val="3"/>
+              </w:numPr>
+              <w:bidi/>
+              <w:rPr>
+                <w:rStyle w:val="BookTitle"/>
+                <w:rFonts w:asciiTheme="majorBidi" w:hAnsiTheme="majorBidi" w:cstheme="majorBidi"/>
+                <w:b w:val="0"/>
+                <w:bCs w:val="0"/>
+                <w:i w:val="0"/>
+                <w:iCs w:val="0"/>
+                <w:sz w:val="28"/>
+                <w:szCs w:val="28"/>
+                <w:rtl/>
+                <w:lang w:bidi="fa-IR"/>
+              </w:rPr>
+            </w:pPr>
+          </w:p>
+        </w:tc>
+        <w:tc>
+          <w:tcPr>
+            <w:tcW w:w="1525" w:type="dxa"/>
+          </w:tcPr>
+          <w:p>
+            <w:pPr>
+              <w:jc w:val="center"/>
+              <w:rPr>
+                <w:rStyle w:val="BookTitle"/>
                 <w:rFonts w:cs="Far.Mitra" w:hint="cs"/>
+                <w:b w:val="0"/>
+                <w:bCs w:val="0"/>
+                <w:i w:val="0"/>
+                <w:iCs w:val="0"/>
+                <w:sz w:val="28"/>
+                <w:szCs w:val="28"/>
+                <w:rtl/>
+                <w:lang w:bidi="fa-IR"/>
+              </w:rPr>
+            </w:pPr>
+          </w:p>
+        </w:tc>
+      </w:tr>
+      <w:tr>
+        <w:tc>
+          <w:tcPr>
+            <w:tcW w:w="4675" w:type="dxa"/>
+          </w:tcPr>
+          <w:p>
+            <w:pPr>
+              <w:jc w:val="center"/>
+              <w:rPr>
+                <w:rStyle w:val="BookTitle"/>
+                <w:rFonts w:cs="Far.Mitra"/>
                 <w:b w:val="0"/>
                 <w:bCs w:val="0"/>
                 <w:i w:val="0"/>
@@ -611,13 +740,14 @@
         <w:tc>
           <w:tcPr>
             <w:tcW w:w="4675" w:type="dxa"/>
+            <w:gridSpan w:val="2"/>
           </w:tcPr>
           <w:p>
             <w:pPr>
               <w:jc w:val="center"/>
               <w:rPr>
                 <w:rStyle w:val="BookTitle"/>
-                <w:rFonts w:cs="Far.Mitra" w:hint="cs"/>
+                <w:rFonts w:cs="Far.Mitra"/>
                 <w:b w:val="0"/>
                 <w:bCs w:val="0"/>
                 <w:i w:val="0"/>
@@ -652,24 +782,25 @@
         <w:jc w:val="center"/>
         <w:rPr>
           <w:rStyle w:val="BookTitle"/>
-          <w:rFonts w:cs="Far.Mitra" w:hint="cs"/>
-          <w:b w:val="0"/>
-          <w:bCs w:val="0"/>
-          <w:i w:val="0"/>
-          <w:iCs w:val="0"/>
-          <w:sz w:val="40"/>
-          <w:szCs w:val="40"/>
-          <w:rtl/>
-          <w:lang w:bidi="fa-IR"/>
-        </w:rPr>
-      </w:pPr>
-    </w:p>
-    <w:p>
-      <w:pPr>
-        <w:jc w:val="center"/>
-        <w:rPr>
-          <w:rStyle w:val="BookTitle"/>
-          <w:rFonts w:hint="cs"/>
+          <w:rFonts w:cs="Far.Mitra"/>
+          <w:b w:val="0"/>
+          <w:bCs w:val="0"/>
+          <w:i w:val="0"/>
+          <w:iCs w:val="0"/>
+          <w:sz w:val="40"/>
+          <w:szCs w:val="40"/>
+          <w:rtl/>
+          <w:lang w:bidi="fa-IR"/>
+        </w:rPr>
+      </w:pPr>
+      <w:bookmarkStart w:id="0" w:name="_GoBack"/>
+    </w:p>
+    <w:bookmarkEnd w:id="0"/>
+    <w:p>
+      <w:pPr>
+        <w:jc w:val="center"/>
+        <w:rPr>
+          <w:rStyle w:val="BookTitle"/>
           <w:b w:val="0"/>
           <w:bCs w:val="0"/>
           <w:i w:val="0"/>
@@ -927,6 +1058,18 @@
         <w:rPr>
           <w:rStyle w:val="BookTitle"/>
           <w:rFonts w:cs="B Mitra"/>
+          <w:i w:val="0"/>
+          <w:iCs w:val="0"/>
+          <w:sz w:val="24"/>
+          <w:szCs w:val="24"/>
+          <w:rtl/>
+          <w:lang w:bidi="fa-IR"/>
+        </w:rPr>
+      </w:pPr>
+      <w:r>
+        <w:rPr>
+          <w:rStyle w:val="BookTitle"/>
+          <w:rFonts w:cs="B Mitra" w:hint="cs"/>
           <w:i w:val="0"/>
           <w:iCs w:val="0"/>
           <w:sz w:val="32"/>
@@ -934,11 +1077,121 @@
           <w:rtl/>
           <w:lang w:bidi="fa-IR"/>
         </w:rPr>
-      </w:pPr>
-      <w:r>
-        <w:rPr>
-          <w:rStyle w:val="BookTitle"/>
-          <w:rFonts w:cs="B Mitra" w:hint="cs"/>
+        <w:t>شرح پروژه:</w:t>
+      </w:r>
+    </w:p>
+    <w:p>
+      <w:pPr>
+        <w:bidi/>
+        <w:rPr>
+          <w:rStyle w:val="BookTitle"/>
+          <w:rFonts w:cs="Far.Mitra"/>
+          <w:b w:val="0"/>
+          <w:bCs w:val="0"/>
+          <w:i w:val="0"/>
+          <w:iCs w:val="0"/>
+          <w:sz w:val="24"/>
+          <w:szCs w:val="24"/>
+          <w:rtl/>
+          <w:lang w:bidi="fa-IR"/>
+        </w:rPr>
+      </w:pPr>
+      <w:r>
+        <w:rPr>
+          <w:rStyle w:val="BookTitle"/>
+          <w:rFonts w:cs="Far.Mitra" w:hint="cs"/>
+          <w:b w:val="0"/>
+          <w:bCs w:val="0"/>
+          <w:i w:val="0"/>
+          <w:iCs w:val="0"/>
+          <w:sz w:val="24"/>
+          <w:szCs w:val="24"/>
+          <w:rtl/>
+          <w:lang w:bidi="fa-IR"/>
+        </w:rPr>
+        <w:t xml:space="preserve">در این پروژه قصد داریم برای یک زبان برنامه‌نویسی مشابه زبان </w:t>
+      </w:r>
+      <w:r>
+        <w:rPr>
+          <w:rStyle w:val="BookTitle"/>
+          <w:rFonts w:cs="Far.Mitra"/>
+          <w:b w:val="0"/>
+          <w:bCs w:val="0"/>
+          <w:i w:val="0"/>
+          <w:iCs w:val="0"/>
+          <w:sz w:val="24"/>
+          <w:szCs w:val="24"/>
+          <w:lang w:bidi="fa-IR"/>
+        </w:rPr>
+        <w:t>C</w:t>
+      </w:r>
+      <w:r>
+        <w:rPr>
+          <w:rStyle w:val="BookTitle"/>
+          <w:rFonts w:cs="Far.Mitra" w:hint="cs"/>
+          <w:b w:val="0"/>
+          <w:bCs w:val="0"/>
+          <w:i w:val="0"/>
+          <w:iCs w:val="0"/>
+          <w:sz w:val="24"/>
+          <w:szCs w:val="24"/>
+          <w:rtl/>
+          <w:lang w:bidi="fa-IR"/>
+        </w:rPr>
+        <w:t xml:space="preserve"> یک کامپایلر طراحی و پیاده‌سازی کنیم. یک کامپایلر از تحلیل‌گر لغوی،</w:t>
+      </w:r>
+      <w:r>
+        <w:rPr>
+          <w:rStyle w:val="BookTitle"/>
+          <w:rFonts w:cs="Far.Mitra" w:hint="cs"/>
+          <w:b w:val="0"/>
+          <w:bCs w:val="0"/>
+          <w:i w:val="0"/>
+          <w:iCs w:val="0"/>
+          <w:sz w:val="24"/>
+          <w:szCs w:val="24"/>
+          <w:rtl/>
+          <w:lang w:bidi="fa-IR"/>
+        </w:rPr>
+        <w:t xml:space="preserve"> تحلیل‌گر نحوی، تحلیل‌گر معنایی، تولید‌کننده و بهنیه‌ساز کد میانی، تولیدکننده و و بهینه‌شاز کد اسمبلی تشکیل شده است. در این مرحله قصد داریم تا تحلیل‌گر لغوی زبان تعریف شده را طراحی و پیاده</w:t>
+      </w:r>
+      <w:r>
+        <w:rPr>
+          <w:rStyle w:val="BookTitle"/>
+          <w:rFonts w:cs="Calibri"/>
+          <w:b w:val="0"/>
+          <w:bCs w:val="0"/>
+          <w:i w:val="0"/>
+          <w:iCs w:val="0"/>
+          <w:sz w:val="24"/>
+          <w:szCs w:val="24"/>
+          <w:cs/>
+          <w:lang w:bidi="fa-IR"/>
+        </w:rPr>
+        <w:t>‎</w:t>
+      </w:r>
+      <w:r>
+        <w:rPr>
+          <w:rStyle w:val="BookTitle"/>
+          <w:rFonts w:cs="Far.Mitra" w:hint="cs"/>
+          <w:b w:val="0"/>
+          <w:bCs w:val="0"/>
+          <w:i w:val="0"/>
+          <w:iCs w:val="0"/>
+          <w:sz w:val="24"/>
+          <w:szCs w:val="24"/>
+          <w:rtl/>
+          <w:lang w:bidi="fa-IR"/>
+        </w:rPr>
+        <w:t xml:space="preserve">سازی کنیم. به این منظور از زبان پایتون بهره برده‌ایم. همچنین از هیچ کتاب‌خانه‌ی فرعی برای این منظور استفاده نشده است. </w:t>
+      </w:r>
+    </w:p>
+    <w:p>
+      <w:pPr>
+        <w:bidi/>
+        <w:rPr>
+          <w:rStyle w:val="BookTitle"/>
+          <w:rFonts w:cs="B Mitra"/>
           <w:i w:val="0"/>
           <w:iCs w:val="0"/>
           <w:sz w:val="32"/>
@@ -946,17 +1199,11 @@
           <w:rtl/>
           <w:lang w:bidi="fa-IR"/>
         </w:rPr>
-        <w:t>شرح پروژه:</w:t>
-      </w:r>
-    </w:p>
-    <w:p>
-      <w:pPr>
-        <w:bidi/>
-        <w:rPr>
-          <w:rStyle w:val="BookTitle"/>
-          <w:rFonts w:cs="Far.Mitra" w:hint="cs"/>
-          <w:b w:val="0"/>
-          <w:bCs w:val="0"/>
+      </w:pPr>
+      <w:r>
+        <w:rPr>
+          <w:rStyle w:val="BookTitle"/>
+          <w:rFonts w:cs="B Mitra" w:hint="cs"/>
           <w:i w:val="0"/>
           <w:iCs w:val="0"/>
           <w:sz w:val="32"/>
@@ -964,6 +1211,24 @@
           <w:rtl/>
           <w:lang w:bidi="fa-IR"/>
         </w:rPr>
+        <w:t>رویکرد کلی:</w:t>
+      </w:r>
+    </w:p>
+    <w:p>
+      <w:pPr>
+        <w:bidi/>
+        <w:rPr>
+          <w:rStyle w:val="BookTitle"/>
+          <w:rFonts w:asciiTheme="majorBidi" w:hAnsiTheme="majorBidi" w:cs="Far.Mitra"/>
+          <w:b w:val="0"/>
+          <w:bCs w:val="0"/>
+          <w:i w:val="0"/>
+          <w:iCs w:val="0"/>
+          <w:sz w:val="24"/>
+          <w:szCs w:val="24"/>
+          <w:rtl/>
+          <w:lang w:bidi="fa-IR"/>
+        </w:rPr>
       </w:pPr>
       <w:r>
         <w:rPr>
@@ -973,26 +1238,27 @@
           <w:bCs w:val="0"/>
           <w:i w:val="0"/>
           <w:iCs w:val="0"/>
-          <w:sz w:val="32"/>
-          <w:szCs w:val="32"/>
-          <w:rtl/>
-          <w:lang w:bidi="fa-IR"/>
-        </w:rPr>
-        <w:t xml:space="preserve">در این پروژه قصد داریم برای یک زبان برنامه‌نویسی مشابه زبان </w:t>
-      </w:r>
-      <w:r>
-        <w:rPr>
-          <w:rStyle w:val="BookTitle"/>
-          <w:rFonts w:cs="Far.Mitra"/>
-          <w:b w:val="0"/>
-          <w:bCs w:val="0"/>
-          <w:i w:val="0"/>
-          <w:iCs w:val="0"/>
-          <w:sz w:val="32"/>
-          <w:szCs w:val="32"/>
-          <w:lang w:bidi="fa-IR"/>
-        </w:rPr>
-        <w:t>C</w:t>
+          <w:sz w:val="24"/>
+          <w:szCs w:val="24"/>
+          <w:rtl/>
+          <w:lang w:bidi="fa-IR"/>
+        </w:rPr>
+        <w:t xml:space="preserve">رویکرد کلی در این پروژه تعریف توابعی برای بررسی نوع هر توکن (با توجه به انواع توکن‌های تعریف شده در صورت پروژه) تعریف کرده‌ایم. هربار یک خط از برنامه‌ی نوشته شده را می‌خوانیم و در آن کاراکتر به کاراکتر جلو می‌رویم و این توابع را به ترتیب داخل یک حلقه تا پایان برنامه فراخوانی می‌کنیم. همه‌ی این توابع </w:t>
+      </w:r>
+      <w:r>
+        <w:rPr>
+          <w:rStyle w:val="BookTitle"/>
+          <w:rFonts w:ascii="Times New Roman" w:hAnsi="Times New Roman" w:cs="Times New Roman" w:hint="cs"/>
+          <w:b w:val="0"/>
+          <w:bCs w:val="0"/>
+          <w:i w:val="0"/>
+          <w:iCs w:val="0"/>
+          <w:sz w:val="24"/>
+          <w:szCs w:val="24"/>
+          <w:rtl/>
+          <w:lang w:bidi="fa-IR"/>
+        </w:rPr>
+        <w:t>–</w:t>
       </w:r>
       <w:r>
         <w:rPr>
@@ -1002,382 +1268,668 @@
           <w:bCs w:val="0"/>
           <w:i w:val="0"/>
           <w:iCs w:val="0"/>
-          <w:sz w:val="32"/>
-          <w:szCs w:val="32"/>
-          <w:rtl/>
-          <w:lang w:bidi="fa-IR"/>
-        </w:rPr>
-        <w:t xml:space="preserve"> یک کامپایلر طراحی و پیاده‌سازی کنیم. یک کامپایلر از تحلیل‌گر لغوی،</w:t>
-      </w:r>
-      <w:r>
-        <w:rPr>
-          <w:rStyle w:val="BookTitle"/>
-          <w:rFonts w:cs="Far.Mitra" w:hint="cs"/>
-          <w:b w:val="0"/>
-          <w:bCs w:val="0"/>
-          <w:i w:val="0"/>
-          <w:iCs w:val="0"/>
-          <w:sz w:val="32"/>
-          <w:szCs w:val="32"/>
-          <w:rtl/>
-          <w:lang w:bidi="fa-IR"/>
-        </w:rPr>
-        <w:t xml:space="preserve"> تحلیل‌گر نحوی، تحلیل‌گر معنایی، تولید‌کننده و بهنیه‌ساز کد میانی، تولیدکننده و و بهینه‌شاز کد اسمبلی تشکیل شده است. در این مرحله قصد داریم تا تحلیل‌گر لغوی زبان تعریف شده را طراحی و پیاده</w:t>
-      </w:r>
-      <w:r>
-        <w:rPr>
-          <w:rStyle w:val="BookTitle"/>
-          <w:rFonts w:cs="Far.Mitra"/>
-          <w:b w:val="0"/>
-          <w:bCs w:val="0"/>
-          <w:i w:val="0"/>
-          <w:iCs w:val="0"/>
-          <w:sz w:val="32"/>
-          <w:szCs w:val="32"/>
-          <w:lang w:bidi="fa-IR"/>
-        </w:rPr>
-        <w:t>‎</w:t>
-      </w:r>
-      <w:r>
-        <w:rPr>
-          <w:rStyle w:val="BookTitle"/>
-          <w:rFonts w:cs="Far.Mitra" w:hint="cs"/>
-          <w:b w:val="0"/>
-          <w:bCs w:val="0"/>
-          <w:i w:val="0"/>
-          <w:iCs w:val="0"/>
-          <w:sz w:val="32"/>
-          <w:szCs w:val="32"/>
-          <w:rtl/>
-          <w:lang w:bidi="fa-IR"/>
-        </w:rPr>
-        <w:t xml:space="preserve">سازی کنیم. به این منظور از زبان پایتون بهره برده‌ایم. همچنین از هیچ کتاب‌خانه‌ی فرعی برای این منظور استفاده نشده است. </w:t>
-      </w:r>
-    </w:p>
-    <w:p>
-      <w:pPr>
+          <w:sz w:val="24"/>
+          <w:szCs w:val="24"/>
+          <w:rtl/>
+          <w:lang w:bidi="fa-IR"/>
+        </w:rPr>
+        <w:t xml:space="preserve">علاوه‌بر ویژگی‌های لازم برای هر توکن- یک مقدار </w:t>
+      </w:r>
+      <w:r>
+        <w:rPr>
+          <w:rStyle w:val="BookTitle"/>
+          <w:rFonts w:asciiTheme="majorBidi" w:hAnsiTheme="majorBidi" w:cstheme="majorBidi"/>
+          <w:b w:val="0"/>
+          <w:bCs w:val="0"/>
+          <w:i w:val="0"/>
+          <w:iCs w:val="0"/>
+          <w:sz w:val="24"/>
+          <w:szCs w:val="24"/>
+          <w:lang w:bidi="fa-IR"/>
+        </w:rPr>
+        <w:t>True</w:t>
+      </w:r>
+      <w:r>
+        <w:rPr>
+          <w:rStyle w:val="BookTitle"/>
+          <w:rFonts w:asciiTheme="majorBidi" w:hAnsiTheme="majorBidi" w:cstheme="majorBidi" w:hint="cs"/>
+          <w:b w:val="0"/>
+          <w:bCs w:val="0"/>
+          <w:i w:val="0"/>
+          <w:iCs w:val="0"/>
+          <w:sz w:val="24"/>
+          <w:szCs w:val="24"/>
+          <w:rtl/>
+          <w:lang w:bidi="fa-IR"/>
+        </w:rPr>
+        <w:t xml:space="preserve"> </w:t>
+      </w:r>
+      <w:r>
+        <w:rPr>
+          <w:rStyle w:val="BookTitle"/>
+          <w:rFonts w:asciiTheme="majorBidi" w:hAnsiTheme="majorBidi" w:cs="Far.Mitra" w:hint="cs"/>
+          <w:b w:val="0"/>
+          <w:bCs w:val="0"/>
+          <w:i w:val="0"/>
+          <w:iCs w:val="0"/>
+          <w:sz w:val="24"/>
+          <w:szCs w:val="24"/>
+          <w:rtl/>
+          <w:lang w:bidi="fa-IR"/>
+        </w:rPr>
+        <w:t xml:space="preserve">یا </w:t>
+      </w:r>
+      <w:r>
+        <w:rPr>
+          <w:rStyle w:val="BookTitle"/>
+          <w:rFonts w:asciiTheme="majorBidi" w:hAnsiTheme="majorBidi" w:cstheme="majorBidi"/>
+          <w:b w:val="0"/>
+          <w:bCs w:val="0"/>
+          <w:i w:val="0"/>
+          <w:iCs w:val="0"/>
+          <w:sz w:val="24"/>
+          <w:szCs w:val="24"/>
+          <w:lang w:bidi="fa-IR"/>
+        </w:rPr>
+        <w:t>False</w:t>
+      </w:r>
+      <w:r>
+        <w:rPr>
+          <w:rStyle w:val="BookTitle"/>
+          <w:rFonts w:asciiTheme="majorBidi" w:hAnsiTheme="majorBidi" w:cstheme="majorBidi" w:hint="cs"/>
+          <w:b w:val="0"/>
+          <w:bCs w:val="0"/>
+          <w:i w:val="0"/>
+          <w:iCs w:val="0"/>
+          <w:sz w:val="24"/>
+          <w:szCs w:val="24"/>
+          <w:rtl/>
+          <w:lang w:bidi="fa-IR"/>
+        </w:rPr>
+        <w:t xml:space="preserve"> </w:t>
+      </w:r>
+      <w:r>
+        <w:rPr>
+          <w:rStyle w:val="BookTitle"/>
+          <w:rFonts w:asciiTheme="majorBidi" w:hAnsiTheme="majorBidi" w:cs="Far.Mitra" w:hint="cs"/>
+          <w:b w:val="0"/>
+          <w:bCs w:val="0"/>
+          <w:i w:val="0"/>
+          <w:iCs w:val="0"/>
+          <w:sz w:val="24"/>
+          <w:szCs w:val="24"/>
+          <w:rtl/>
+          <w:lang w:bidi="fa-IR"/>
+        </w:rPr>
+        <w:t xml:space="preserve">برمی‌گردانند که نشان می‌دهد عبارت فرستاده شده از نوع توکن مربوطه هست یا خیر. </w:t>
+      </w:r>
+    </w:p>
+    <w:p>
+      <w:pPr>
+        <w:pStyle w:val="Style1"/>
+        <w:rPr>
+          <w:rStyle w:val="BookTitle"/>
+          <w:b w:val="0"/>
+          <w:bCs w:val="0"/>
+          <w:i w:val="0"/>
+          <w:iCs w:val="0"/>
+          <w:sz w:val="24"/>
+          <w:szCs w:val="24"/>
+          <w:rtl/>
+        </w:rPr>
+      </w:pPr>
+      <w:r>
+        <w:rPr>
+          <w:rStyle w:val="BookTitle"/>
+          <w:rFonts w:hint="cs"/>
+          <w:b w:val="0"/>
+          <w:bCs w:val="0"/>
+          <w:i w:val="0"/>
+          <w:iCs w:val="0"/>
+          <w:sz w:val="24"/>
+          <w:szCs w:val="24"/>
+          <w:rtl/>
+        </w:rPr>
+        <w:t xml:space="preserve">هربار مقدار یک تابع </w:t>
+      </w:r>
+      <w:r>
+        <w:rPr>
+          <w:rStyle w:val="BookTitle"/>
+          <w:rFonts w:cstheme="majorBidi"/>
+          <w:b w:val="0"/>
+          <w:bCs w:val="0"/>
+          <w:i w:val="0"/>
+          <w:iCs w:val="0"/>
+          <w:sz w:val="24"/>
+          <w:szCs w:val="24"/>
+        </w:rPr>
+        <w:t>False</w:t>
+      </w:r>
+      <w:r>
+        <w:rPr>
+          <w:rStyle w:val="BookTitle"/>
+          <w:rFonts w:cstheme="majorBidi" w:hint="cs"/>
+          <w:b w:val="0"/>
+          <w:bCs w:val="0"/>
+          <w:i w:val="0"/>
+          <w:iCs w:val="0"/>
+          <w:sz w:val="24"/>
+          <w:szCs w:val="24"/>
+          <w:rtl/>
+        </w:rPr>
+        <w:t xml:space="preserve"> </w:t>
+      </w:r>
+      <w:r>
+        <w:rPr>
+          <w:rStyle w:val="BookTitle"/>
+          <w:rFonts w:hint="cs"/>
+          <w:b w:val="0"/>
+          <w:bCs w:val="0"/>
+          <w:i w:val="0"/>
+          <w:iCs w:val="0"/>
+          <w:sz w:val="24"/>
+          <w:szCs w:val="24"/>
+          <w:rtl/>
+        </w:rPr>
+        <w:t xml:space="preserve">برگرداند، تابع بعدی در دنباله‌ی توابع اجرا خواهد شد. در صورت </w:t>
+      </w:r>
+      <w:r>
+        <w:rPr>
+          <w:rStyle w:val="BookTitle"/>
+          <w:b w:val="0"/>
+          <w:bCs w:val="0"/>
+          <w:i w:val="0"/>
+          <w:iCs w:val="0"/>
+          <w:sz w:val="24"/>
+          <w:szCs w:val="24"/>
+        </w:rPr>
+        <w:t>True</w:t>
+      </w:r>
+      <w:r>
+        <w:rPr>
+          <w:rStyle w:val="BookTitle"/>
+          <w:rFonts w:hint="cs"/>
+          <w:b w:val="0"/>
+          <w:bCs w:val="0"/>
+          <w:i w:val="0"/>
+          <w:iCs w:val="0"/>
+          <w:sz w:val="24"/>
+          <w:szCs w:val="24"/>
+          <w:rtl/>
+        </w:rPr>
+        <w:t xml:space="preserve"> بودن یک تابع، توکن ما از نوع مربوط به آن تابع تشخیص داده می‌شود و بنابراین </w:t>
+      </w:r>
+      <w:r>
+        <w:rPr>
+          <w:rStyle w:val="BookTitle"/>
+          <w:rFonts w:hint="cs"/>
+          <w:b w:val="0"/>
+          <w:bCs w:val="0"/>
+          <w:i w:val="0"/>
+          <w:iCs w:val="0"/>
+          <w:sz w:val="24"/>
+          <w:szCs w:val="24"/>
+          <w:rtl/>
+        </w:rPr>
+        <w:t xml:space="preserve">توکن آن را می‌سازیم و در خروجی قرار می‌دهیم. </w:t>
+      </w:r>
+    </w:p>
+    <w:p>
+      <w:pPr>
+        <w:pStyle w:val="Style1"/>
+        <w:rPr>
+          <w:rStyle w:val="BookTitle"/>
+          <w:rFonts w:cs="B Mitra"/>
+          <w:i w:val="0"/>
+          <w:iCs w:val="0"/>
+          <w:rtl/>
+        </w:rPr>
+      </w:pPr>
+      <w:r>
+        <w:rPr>
+          <w:rStyle w:val="BookTitle"/>
+          <w:rFonts w:cs="B Mitra" w:hint="cs"/>
+          <w:i w:val="0"/>
+          <w:iCs w:val="0"/>
+          <w:rtl/>
+        </w:rPr>
+        <w:t>بررسی یک به یک توابع:</w:t>
+      </w:r>
+    </w:p>
+    <w:p>
+      <w:pPr>
+        <w:pStyle w:val="Style1"/>
+        <w:numPr>
+          <w:ilvl w:val="0"/>
+          <w:numId w:val="1"/>
+        </w:numPr>
+        <w:rPr>
+          <w:rStyle w:val="BookTitle"/>
+          <w:b w:val="0"/>
+          <w:bCs w:val="0"/>
+          <w:i w:val="0"/>
+          <w:iCs w:val="0"/>
+          <w:sz w:val="28"/>
+          <w:szCs w:val="28"/>
+        </w:rPr>
+      </w:pPr>
+      <w:r>
+        <w:rPr>
+          <w:rStyle w:val="BookTitle"/>
+          <w:rFonts w:hint="cs"/>
+          <w:b w:val="0"/>
+          <w:bCs w:val="0"/>
+          <w:i w:val="0"/>
+          <w:iCs w:val="0"/>
+          <w:sz w:val="28"/>
+          <w:szCs w:val="28"/>
+          <w:rtl/>
+        </w:rPr>
+        <w:t xml:space="preserve">تابع </w:t>
+      </w:r>
+      <w:r>
+        <w:rPr>
+          <w:rStyle w:val="BookTitle"/>
+          <w:b w:val="0"/>
+          <w:bCs w:val="0"/>
+          <w:i w:val="0"/>
+          <w:iCs w:val="0"/>
+          <w:sz w:val="28"/>
+          <w:szCs w:val="28"/>
+        </w:rPr>
+        <w:t>get_tokens</w:t>
+      </w:r>
+      <w:r>
+        <w:rPr>
+          <w:rStyle w:val="BookTitle"/>
+          <w:rFonts w:hint="cs"/>
+          <w:b w:val="0"/>
+          <w:bCs w:val="0"/>
+          <w:i w:val="0"/>
+          <w:iCs w:val="0"/>
+          <w:sz w:val="28"/>
+          <w:szCs w:val="28"/>
+          <w:rtl/>
+        </w:rPr>
+        <w:t xml:space="preserve">: </w:t>
+      </w:r>
+    </w:p>
+    <w:p>
+      <w:pPr>
+        <w:pStyle w:val="Style1"/>
+        <w:ind w:left="720"/>
+        <w:rPr>
+          <w:rStyle w:val="BookTitle"/>
+          <w:b w:val="0"/>
+          <w:bCs w:val="0"/>
+          <w:i w:val="0"/>
+          <w:iCs w:val="0"/>
+          <w:sz w:val="24"/>
+          <w:szCs w:val="24"/>
+          <w:rtl/>
+        </w:rPr>
+      </w:pPr>
+      <w:r>
+        <w:rPr>
+          <w:rStyle w:val="BookTitle"/>
+          <w:rFonts w:hint="cs"/>
+          <w:b w:val="0"/>
+          <w:bCs w:val="0"/>
+          <w:i w:val="0"/>
+          <w:iCs w:val="0"/>
+          <w:sz w:val="24"/>
+          <w:szCs w:val="24"/>
+          <w:rtl/>
+        </w:rPr>
+        <w:t xml:space="preserve">در این تابع به ازای هر خط داخل کد، متغیر </w:t>
+      </w:r>
+      <w:r>
+        <w:rPr>
+          <w:rStyle w:val="BookTitle"/>
+          <w:b w:val="0"/>
+          <w:bCs w:val="0"/>
+          <w:i w:val="0"/>
+          <w:iCs w:val="0"/>
+          <w:sz w:val="24"/>
+          <w:szCs w:val="24"/>
+        </w:rPr>
+        <w:t>beg</w:t>
+      </w:r>
+      <w:r>
+        <w:rPr>
+          <w:rStyle w:val="BookTitle"/>
+          <w:rFonts w:hint="cs"/>
+          <w:b w:val="0"/>
+          <w:bCs w:val="0"/>
+          <w:i w:val="0"/>
+          <w:iCs w:val="0"/>
+          <w:sz w:val="24"/>
+          <w:szCs w:val="24"/>
+          <w:rtl/>
+        </w:rPr>
+        <w:t xml:space="preserve"> را تعریف می‌کنیم که در عمل اشاره‌گری به کاراکتری از خط است که هنوز به توکنی تعلق ندارد. در هر مرحله تا پایان هر خط، </w:t>
+      </w:r>
+      <w:r>
+        <w:rPr>
+          <w:rStyle w:val="BookTitle"/>
+          <w:b w:val="0"/>
+          <w:bCs w:val="0"/>
+          <w:i w:val="0"/>
+          <w:iCs w:val="0"/>
+          <w:sz w:val="24"/>
+          <w:szCs w:val="24"/>
+        </w:rPr>
+        <w:t>beg</w:t>
+      </w:r>
+      <w:r>
+        <w:rPr>
+          <w:rStyle w:val="BookTitle"/>
+          <w:rFonts w:hint="cs"/>
+          <w:b w:val="0"/>
+          <w:bCs w:val="0"/>
+          <w:i w:val="0"/>
+          <w:iCs w:val="0"/>
+          <w:sz w:val="24"/>
+          <w:szCs w:val="24"/>
+          <w:rtl/>
+        </w:rPr>
+        <w:t xml:space="preserve"> را یکی یکی زیاد می‌کنیم تا به پایان خط برسیم. هربار با شروع از </w:t>
+      </w:r>
+      <w:r>
+        <w:rPr>
+          <w:rStyle w:val="BookTitle"/>
+          <w:b w:val="0"/>
+          <w:bCs w:val="0"/>
+          <w:i w:val="0"/>
+          <w:iCs w:val="0"/>
+          <w:sz w:val="24"/>
+          <w:szCs w:val="24"/>
+        </w:rPr>
+        <w:t>beg</w:t>
+      </w:r>
+      <w:r>
+        <w:rPr>
+          <w:rStyle w:val="BookTitle"/>
+          <w:rFonts w:hint="cs"/>
+          <w:b w:val="0"/>
+          <w:bCs w:val="0"/>
+          <w:i w:val="0"/>
+          <w:iCs w:val="0"/>
+          <w:sz w:val="24"/>
+          <w:szCs w:val="24"/>
+          <w:rtl/>
+        </w:rPr>
+        <w:t xml:space="preserve"> تا پایان خط را به یکی از توابع تشخیص‌دهنده‌ی توکن‌ها می‌دهیم تا در صورت امکان توکن درست را استخراج کنیم. </w:t>
+      </w:r>
+    </w:p>
+    <w:p>
+      <w:pPr>
+        <w:pStyle w:val="Style1"/>
+        <w:ind w:left="720"/>
+        <w:rPr>
+          <w:rStyle w:val="BookTitle"/>
+          <w:rFonts w:hint="cs"/>
+          <w:b w:val="0"/>
+          <w:bCs w:val="0"/>
+          <w:i w:val="0"/>
+          <w:iCs w:val="0"/>
+          <w:sz w:val="24"/>
+          <w:szCs w:val="24"/>
+          <w:rtl/>
+        </w:rPr>
+      </w:pPr>
+      <w:r>
+        <w:rPr>
+          <w:rStyle w:val="BookTitle"/>
+          <w:rFonts w:hint="cs"/>
+          <w:b w:val="0"/>
+          <w:bCs w:val="0"/>
+          <w:i w:val="0"/>
+          <w:iCs w:val="0"/>
+          <w:sz w:val="24"/>
+          <w:szCs w:val="24"/>
+          <w:rtl/>
+        </w:rPr>
+        <w:t xml:space="preserve">در صورتی که با شروع از </w:t>
+      </w:r>
+      <w:r>
+        <w:rPr>
+          <w:rStyle w:val="BookTitle"/>
+          <w:b w:val="0"/>
+          <w:bCs w:val="0"/>
+          <w:i w:val="0"/>
+          <w:iCs w:val="0"/>
+          <w:sz w:val="24"/>
+          <w:szCs w:val="24"/>
+        </w:rPr>
+        <w:t>beg</w:t>
+      </w:r>
+      <w:r>
+        <w:rPr>
+          <w:rStyle w:val="BookTitle"/>
+          <w:rFonts w:hint="cs"/>
+          <w:b w:val="0"/>
+          <w:bCs w:val="0"/>
+          <w:i w:val="0"/>
+          <w:iCs w:val="0"/>
+          <w:sz w:val="24"/>
+          <w:szCs w:val="24"/>
+          <w:rtl/>
+        </w:rPr>
+        <w:t xml:space="preserve"> توکنی پیدا نشود، مقدار آن را یکی زیاد می‌کنیم و دوباره امتحان می‌کنیم. </w:t>
+      </w:r>
+    </w:p>
+    <w:p>
+      <w:pPr>
+        <w:pStyle w:val="Style1"/>
+        <w:keepNext/>
+        <w:ind w:left="720"/>
+      </w:pPr>
+      <w:r>
+        <w:rPr>
+          <w:rStyle w:val="BookTitle"/>
+          <w:b w:val="0"/>
+          <w:bCs w:val="0"/>
+          <w:i w:val="0"/>
+          <w:iCs w:val="0"/>
+          <w:rtl/>
+        </w:rPr>
+        <w:lastRenderedPageBreak/>
+        <w:drawing>
+          <wp:inline distT="0" distB="0" distL="0" distR="0" wp14:anchorId="72D2274E" wp14:editId="033AE2BC">
+            <wp:extent cx="5943600" cy="4398645"/>
+            <wp:effectExtent l="0" t="0" r="0" b="1905"/>
+            <wp:docPr id="1" name="Picture 1"/>
+            <wp:cNvGraphicFramePr>
+              <a:graphicFrameLocks xmlns:a="http://schemas.openxmlformats.org/drawingml/2006/main" noChangeAspect="1"/>
+            </wp:cNvGraphicFramePr>
+            <a:graphic xmlns:a="http://schemas.openxmlformats.org/drawingml/2006/main">
+              <a:graphicData uri="http://schemas.openxmlformats.org/drawingml/2006/picture">
+                <pic:pic xmlns:pic="http://schemas.openxmlformats.org/drawingml/2006/picture">
+                  <pic:nvPicPr>
+                    <pic:cNvPr id="1" name=""/>
+                    <pic:cNvPicPr/>
+                  </pic:nvPicPr>
+                  <pic:blipFill>
+                    <a:blip r:embed="rId7"/>
+                    <a:stretch>
+                      <a:fillRect/>
+                    </a:stretch>
+                  </pic:blipFill>
+                  <pic:spPr>
+                    <a:xfrm>
+                      <a:off x="0" y="0"/>
+                      <a:ext cx="5943600" cy="4398645"/>
+                    </a:xfrm>
+                    <a:prstGeom prst="rect">
+                      <a:avLst/>
+                    </a:prstGeom>
+                  </pic:spPr>
+                </pic:pic>
+              </a:graphicData>
+            </a:graphic>
+          </wp:inline>
+        </w:drawing>
+      </w:r>
+      <w:r>
+        <w:rPr>
+          <w:rStyle w:val="BookTitle"/>
+          <w:rFonts w:hint="cs"/>
+          <w:b w:val="0"/>
+          <w:bCs w:val="0"/>
+          <w:i w:val="0"/>
+          <w:iCs w:val="0"/>
+          <w:rtl/>
+        </w:rPr>
+        <w:t xml:space="preserve">    </w:t>
+      </w:r>
+      <w:r>
+        <w:rPr>
+          <w:rStyle w:val="BookTitle"/>
+          <w:b w:val="0"/>
+          <w:bCs w:val="0"/>
+          <w:i w:val="0"/>
+          <w:iCs w:val="0"/>
+          <w:rtl/>
+        </w:rPr>
+        <w:drawing>
+          <wp:inline distT="0" distB="0" distL="0" distR="0" wp14:anchorId="05190278" wp14:editId="2B80639B">
+            <wp:extent cx="5790911" cy="2684012"/>
+            <wp:effectExtent l="0" t="0" r="635" b="2540"/>
+            <wp:docPr id="3" name="Picture 3"/>
+            <wp:cNvGraphicFramePr>
+              <a:graphicFrameLocks xmlns:a="http://schemas.openxmlformats.org/drawingml/2006/main" noChangeAspect="1"/>
+            </wp:cNvGraphicFramePr>
+            <a:graphic xmlns:a="http://schemas.openxmlformats.org/drawingml/2006/main">
+              <a:graphicData uri="http://schemas.openxmlformats.org/drawingml/2006/picture">
+                <pic:pic xmlns:pic="http://schemas.openxmlformats.org/drawingml/2006/picture">
+                  <pic:nvPicPr>
+                    <pic:cNvPr id="1" name=""/>
+                    <pic:cNvPicPr/>
+                  </pic:nvPicPr>
+                  <pic:blipFill>
+                    <a:blip r:embed="rId8"/>
+                    <a:stretch>
+                      <a:fillRect/>
+                    </a:stretch>
+                  </pic:blipFill>
+                  <pic:spPr>
+                    <a:xfrm>
+                      <a:off x="0" y="0"/>
+                      <a:ext cx="5818619" cy="2696854"/>
+                    </a:xfrm>
+                    <a:prstGeom prst="rect">
+                      <a:avLst/>
+                    </a:prstGeom>
+                  </pic:spPr>
+                </pic:pic>
+              </a:graphicData>
+            </a:graphic>
+          </wp:inline>
+        </w:drawing>
+      </w:r>
+    </w:p>
+    <w:p>
+      <w:pPr>
+        <w:pStyle w:val="Caption"/>
         <w:bidi/>
-        <w:rPr>
-          <w:rStyle w:val="BookTitle"/>
-          <w:rFonts w:cs="B Mitra"/>
-          <w:i w:val="0"/>
-          <w:iCs w:val="0"/>
-          <w:sz w:val="32"/>
-          <w:szCs w:val="32"/>
-          <w:rtl/>
-          <w:lang w:bidi="fa-IR"/>
-        </w:rPr>
-      </w:pPr>
-      <w:r>
-        <w:rPr>
-          <w:rStyle w:val="BookTitle"/>
-          <w:rFonts w:cs="B Mitra" w:hint="cs"/>
-          <w:i w:val="0"/>
-          <w:iCs w:val="0"/>
-          <w:sz w:val="32"/>
-          <w:szCs w:val="32"/>
-          <w:rtl/>
-          <w:lang w:bidi="fa-IR"/>
-        </w:rPr>
-        <w:t>رویکرد کلی:</w:t>
-      </w:r>
-    </w:p>
-    <w:p>
-      <w:pPr>
-        <w:bidi/>
-        <w:rPr>
-          <w:rStyle w:val="BookTitle"/>
-          <w:rFonts w:asciiTheme="majorBidi" w:hAnsiTheme="majorBidi" w:cs="Far.Mitra" w:hint="cs"/>
-          <w:b w:val="0"/>
-          <w:bCs w:val="0"/>
-          <w:i w:val="0"/>
-          <w:iCs w:val="0"/>
-          <w:sz w:val="32"/>
-          <w:szCs w:val="32"/>
-          <w:rtl/>
-          <w:lang w:bidi="fa-IR"/>
-        </w:rPr>
-      </w:pPr>
-      <w:r>
-        <w:rPr>
-          <w:rStyle w:val="BookTitle"/>
-          <w:rFonts w:cs="Far.Mitra" w:hint="cs"/>
-          <w:b w:val="0"/>
-          <w:bCs w:val="0"/>
-          <w:i w:val="0"/>
-          <w:iCs w:val="0"/>
-          <w:sz w:val="32"/>
-          <w:szCs w:val="32"/>
-          <w:rtl/>
-          <w:lang w:bidi="fa-IR"/>
-        </w:rPr>
-        <w:t xml:space="preserve">رویکرد کلی در این پروژه تعریف توابعی برای بررسی نوع هر توکن (با توجه به انواع توکن‌های تعریف شده در صورت پروژه) تعریف کرده‌ایم. هربار یک خط از برنامه‌ی نوشته شده را می‌خوانیم و در آن کاراکتر به کاراکتر جلو می‌رویم و این توابع را به ترتیب داخل یک حلقه تا پایان برنامه فراخوانی می‌کنیم. همه‌ی این توابع </w:t>
-      </w:r>
-      <w:r>
-        <w:rPr>
-          <w:rStyle w:val="BookTitle"/>
-          <w:rFonts w:ascii="Times New Roman" w:hAnsi="Times New Roman" w:cs="Times New Roman" w:hint="cs"/>
-          <w:b w:val="0"/>
-          <w:bCs w:val="0"/>
-          <w:i w:val="0"/>
-          <w:iCs w:val="0"/>
-          <w:sz w:val="32"/>
-          <w:szCs w:val="32"/>
-          <w:rtl/>
-          <w:lang w:bidi="fa-IR"/>
-        </w:rPr>
-        <w:t>–</w:t>
-      </w:r>
-      <w:r>
-        <w:rPr>
-          <w:rStyle w:val="BookTitle"/>
-          <w:rFonts w:cs="Far.Mitra" w:hint="cs"/>
-          <w:b w:val="0"/>
-          <w:bCs w:val="0"/>
-          <w:i w:val="0"/>
-          <w:iCs w:val="0"/>
-          <w:sz w:val="32"/>
-          <w:szCs w:val="32"/>
-          <w:rtl/>
-          <w:lang w:bidi="fa-IR"/>
-        </w:rPr>
-        <w:t xml:space="preserve">علاوه‌بر ویژگی‌های لازم برای هر توکن- یک مقدار </w:t>
-      </w:r>
-      <w:r>
-        <w:rPr>
-          <w:rStyle w:val="BookTitle"/>
-          <w:rFonts w:asciiTheme="majorBidi" w:hAnsiTheme="majorBidi" w:cstheme="majorBidi"/>
-          <w:b w:val="0"/>
-          <w:bCs w:val="0"/>
-          <w:i w:val="0"/>
-          <w:iCs w:val="0"/>
-          <w:sz w:val="32"/>
-          <w:szCs w:val="32"/>
-          <w:lang w:bidi="fa-IR"/>
-        </w:rPr>
-        <w:t>True</w:t>
-      </w:r>
-      <w:r>
-        <w:rPr>
-          <w:rStyle w:val="BookTitle"/>
-          <w:rFonts w:asciiTheme="majorBidi" w:hAnsiTheme="majorBidi" w:cstheme="majorBidi" w:hint="cs"/>
-          <w:b w:val="0"/>
-          <w:bCs w:val="0"/>
-          <w:i w:val="0"/>
-          <w:iCs w:val="0"/>
-          <w:sz w:val="32"/>
-          <w:szCs w:val="32"/>
-          <w:rtl/>
-          <w:lang w:bidi="fa-IR"/>
-        </w:rPr>
-        <w:t xml:space="preserve"> </w:t>
-      </w:r>
-      <w:r>
-        <w:rPr>
-          <w:rStyle w:val="BookTitle"/>
-          <w:rFonts w:asciiTheme="majorBidi" w:hAnsiTheme="majorBidi" w:cs="Far.Mitra" w:hint="cs"/>
-          <w:b w:val="0"/>
-          <w:bCs w:val="0"/>
-          <w:i w:val="0"/>
-          <w:iCs w:val="0"/>
-          <w:sz w:val="32"/>
-          <w:szCs w:val="32"/>
-          <w:rtl/>
-          <w:lang w:bidi="fa-IR"/>
-        </w:rPr>
-        <w:t xml:space="preserve">یا </w:t>
-      </w:r>
-      <w:r>
-        <w:rPr>
-          <w:rStyle w:val="BookTitle"/>
-          <w:rFonts w:asciiTheme="majorBidi" w:hAnsiTheme="majorBidi" w:cstheme="majorBidi"/>
-          <w:b w:val="0"/>
-          <w:bCs w:val="0"/>
-          <w:i w:val="0"/>
-          <w:iCs w:val="0"/>
-          <w:sz w:val="32"/>
-          <w:szCs w:val="32"/>
-          <w:lang w:bidi="fa-IR"/>
-        </w:rPr>
-        <w:t>False</w:t>
-      </w:r>
-      <w:r>
-        <w:rPr>
-          <w:rStyle w:val="BookTitle"/>
-          <w:rFonts w:asciiTheme="majorBidi" w:hAnsiTheme="majorBidi" w:cstheme="majorBidi" w:hint="cs"/>
-          <w:b w:val="0"/>
-          <w:bCs w:val="0"/>
-          <w:i w:val="0"/>
-          <w:iCs w:val="0"/>
-          <w:sz w:val="32"/>
-          <w:szCs w:val="32"/>
-          <w:rtl/>
-          <w:lang w:bidi="fa-IR"/>
-        </w:rPr>
-        <w:t xml:space="preserve"> </w:t>
-      </w:r>
-      <w:r>
-        <w:rPr>
-          <w:rStyle w:val="BookTitle"/>
-          <w:rFonts w:asciiTheme="majorBidi" w:hAnsiTheme="majorBidi" w:cs="Far.Mitra" w:hint="cs"/>
-          <w:b w:val="0"/>
-          <w:bCs w:val="0"/>
-          <w:i w:val="0"/>
-          <w:iCs w:val="0"/>
-          <w:sz w:val="32"/>
-          <w:szCs w:val="32"/>
-          <w:rtl/>
-          <w:lang w:bidi="fa-IR"/>
-        </w:rPr>
-        <w:t xml:space="preserve">برمی‌گردانند که نشان می‌دهد عبارت فرستاده شده از نوع توکن مربوطه هست یا خیر. </w:t>
+        <w:jc w:val="center"/>
+        <w:rPr>
+          <w:rStyle w:val="BookTitle"/>
+          <w:b w:val="0"/>
+          <w:bCs w:val="0"/>
+          <w:i/>
+          <w:iCs/>
+          <w:rtl/>
+        </w:rPr>
+      </w:pPr>
+      <w:r>
+        <w:rPr>
+          <w:rtl/>
+        </w:rPr>
+        <w:t xml:space="preserve">شکل  </w:t>
+      </w:r>
+      <w:r>
+        <w:rPr>
+          <w:rtl/>
+        </w:rPr>
+        <w:fldChar w:fldCharType="begin"/>
+      </w:r>
+      <w:r>
+        <w:rPr>
+          <w:rtl/>
+        </w:rPr>
+        <w:instrText xml:space="preserve"> </w:instrText>
+      </w:r>
+      <w:r>
+        <w:instrText xml:space="preserve">SEQ </w:instrText>
+      </w:r>
+      <w:r>
+        <w:rPr>
+          <w:rtl/>
+        </w:rPr>
+        <w:instrText xml:space="preserve">شکل_ \* </w:instrText>
+      </w:r>
+      <w:r>
+        <w:instrText>ARABIC</w:instrText>
+      </w:r>
+      <w:r>
+        <w:rPr>
+          <w:rtl/>
+        </w:rPr>
+        <w:instrText xml:space="preserve"> </w:instrText>
+      </w:r>
+      <w:r>
+        <w:rPr>
+          <w:rtl/>
+        </w:rPr>
+        <w:fldChar w:fldCharType="separate"/>
+      </w:r>
+      <w:r>
+        <w:rPr>
+          <w:noProof/>
+          <w:rtl/>
+        </w:rPr>
+        <w:t>1</w:t>
+      </w:r>
+      <w:r>
+        <w:rPr>
+          <w:rtl/>
+        </w:rPr>
+        <w:fldChar w:fldCharType="end"/>
+      </w:r>
+      <w:r>
+        <w:rPr>
+          <w:rFonts w:hint="cs"/>
+          <w:rtl/>
+          <w:lang w:bidi="fa-IR"/>
+        </w:rPr>
+        <w:t xml:space="preserve">- کد  تابع </w:t>
+      </w:r>
+      <w:r>
+        <w:rPr>
+          <w:lang w:bidi="fa-IR"/>
+        </w:rPr>
+        <w:t>get tokens</w:t>
       </w:r>
     </w:p>
     <w:p>
       <w:pPr>
         <w:pStyle w:val="Style1"/>
-        <w:rPr>
-          <w:rStyle w:val="BookTitle"/>
-          <w:b w:val="0"/>
-          <w:bCs w:val="0"/>
-          <w:i w:val="0"/>
-          <w:iCs w:val="0"/>
-          <w:rtl/>
-        </w:rPr>
-      </w:pPr>
-      <w:r>
-        <w:rPr>
-          <w:rStyle w:val="BookTitle"/>
-          <w:rFonts w:hint="cs"/>
-          <w:b w:val="0"/>
-          <w:bCs w:val="0"/>
-          <w:i w:val="0"/>
-          <w:iCs w:val="0"/>
-          <w:rtl/>
-        </w:rPr>
-        <w:t xml:space="preserve">هربار مقدار یک تابع </w:t>
-      </w:r>
-      <w:r>
-        <w:rPr>
-          <w:rStyle w:val="BookTitle"/>
-          <w:rFonts w:cstheme="majorBidi"/>
-          <w:b w:val="0"/>
-          <w:bCs w:val="0"/>
-          <w:i w:val="0"/>
-          <w:iCs w:val="0"/>
-        </w:rPr>
-        <w:t>False</w:t>
-      </w:r>
-      <w:r>
-        <w:rPr>
-          <w:rStyle w:val="BookTitle"/>
-          <w:rFonts w:cstheme="majorBidi" w:hint="cs"/>
-          <w:b w:val="0"/>
-          <w:bCs w:val="0"/>
-          <w:i w:val="0"/>
-          <w:iCs w:val="0"/>
-          <w:rtl/>
-        </w:rPr>
-        <w:t xml:space="preserve"> </w:t>
-      </w:r>
-      <w:r>
-        <w:rPr>
-          <w:rStyle w:val="BookTitle"/>
-          <w:rFonts w:hint="cs"/>
-          <w:b w:val="0"/>
-          <w:bCs w:val="0"/>
-          <w:i w:val="0"/>
-          <w:iCs w:val="0"/>
-          <w:rtl/>
-        </w:rPr>
-        <w:t xml:space="preserve">برگرداند، تابع بعدی در دنباله‌ی توابع اجرا خواهد شد. در صورت </w:t>
-      </w:r>
-      <w:r>
-        <w:rPr>
-          <w:rStyle w:val="BookTitle"/>
-          <w:b w:val="0"/>
-          <w:bCs w:val="0"/>
-          <w:i w:val="0"/>
-          <w:iCs w:val="0"/>
-        </w:rPr>
-        <w:t>True</w:t>
-      </w:r>
-      <w:r>
-        <w:rPr>
-          <w:rStyle w:val="BookTitle"/>
-          <w:rFonts w:hint="cs"/>
-          <w:b w:val="0"/>
-          <w:bCs w:val="0"/>
-          <w:i w:val="0"/>
-          <w:iCs w:val="0"/>
-          <w:rtl/>
-        </w:rPr>
-        <w:t xml:space="preserve"> بودن یک تابع، توکن ما از نوع مربوط به آن تابع تشخیص داده می‌شود و بنابراین </w:t>
-      </w:r>
-      <w:r>
-        <w:rPr>
-          <w:rStyle w:val="BookTitle"/>
-          <w:rFonts w:hint="cs"/>
-          <w:b w:val="0"/>
-          <w:bCs w:val="0"/>
-          <w:i w:val="0"/>
-          <w:iCs w:val="0"/>
-          <w:rtl/>
-        </w:rPr>
-        <w:t xml:space="preserve">توکن آن را می‌سازیم و در خروجی قرار می‌دهیم. </w:t>
-      </w:r>
-    </w:p>
-    <w:p>
-      <w:pPr>
-        <w:pStyle w:val="Style1"/>
-        <w:rPr>
-          <w:rStyle w:val="BookTitle"/>
-          <w:rFonts w:cs="B Mitra"/>
-          <w:i w:val="0"/>
-          <w:iCs w:val="0"/>
-          <w:rtl/>
-        </w:rPr>
-      </w:pPr>
-      <w:r>
-        <w:rPr>
-          <w:rStyle w:val="BookTitle"/>
-          <w:rFonts w:cs="B Mitra" w:hint="cs"/>
-          <w:i w:val="0"/>
-          <w:iCs w:val="0"/>
-          <w:rtl/>
-        </w:rPr>
-        <w:t>بررسی یک به یک توابع:</w:t>
-      </w:r>
-    </w:p>
-    <w:p>
-      <w:pPr>
-        <w:pStyle w:val="Style1"/>
-        <w:rPr>
-          <w:rStyle w:val="BookTitle"/>
-          <w:rFonts w:hint="cs"/>
-          <w:i w:val="0"/>
-          <w:iCs w:val="0"/>
-        </w:rPr>
-      </w:pPr>
-    </w:p>
-    <w:p>
-      <w:pPr>
-        <w:pStyle w:val="Style1"/>
-        <w:rPr>
-          <w:rStyle w:val="BookTitle"/>
-          <w:rFonts w:hint="cs"/>
-          <w:b w:val="0"/>
-          <w:bCs w:val="0"/>
-          <w:i w:val="0"/>
-          <w:iCs w:val="0"/>
-          <w:rtl/>
-        </w:rPr>
-      </w:pPr>
-      <w:bookmarkStart w:id="0" w:name="_GoBack"/>
-      <w:bookmarkEnd w:id="0"/>
+        <w:ind w:left="720"/>
+        <w:rPr>
+          <w:rStyle w:val="BookTitle"/>
+          <w:b w:val="0"/>
+          <w:bCs w:val="0"/>
+          <w:i w:val="0"/>
+          <w:iCs w:val="0"/>
+          <w:rtl/>
+        </w:rPr>
+      </w:pPr>
     </w:p>
     <w:sectPr>
-      <w:headerReference w:type="default" r:id="rId6"/>
-      <w:footerReference w:type="default" r:id="rId7"/>
+      <w:headerReference w:type="default" r:id="rId9"/>
+      <w:footerReference w:type="default" r:id="rId10"/>
       <w:pgSz w:w="12240" w:h="15840"/>
       <w:pgMar w:top="1440" w:right="1440" w:bottom="1440" w:left="1440" w:header="720" w:footer="720" w:gutter="0"/>
       <w:cols w:space="720"/>
@@ -1446,7 +1998,7 @@
           <w:rPr>
             <w:noProof/>
           </w:rPr>
-          <w:t>3</w:t>
+          <w:t>4</w:t>
         </w:r>
         <w:r>
           <w:rPr>
@@ -1541,6 +2093,305 @@
     </w:r>
   </w:p>
 </w:hdr>
+</file>
+
+<file path=word/numbering.xml><?xml version="1.0" encoding="utf-8"?>
+<w:numbering xmlns:wpc="http://schemas.microsoft.com/office/word/2010/wordprocessingCanvas" xmlns:cx="http://schemas.microsoft.com/office/drawing/2014/chartex" xmlns:mc="http://schemas.openxmlformats.org/markup-compatibility/2006" xmlns:o="urn:schemas-microsoft-com:office:office" xmlns:r="http://schemas.openxmlformats.org/officeDocument/2006/relationships" xmlns:m="http://schemas.openxmlformats.org/officeDocument/2006/math" xmlns:v="urn:schemas-microsoft-com:vml" xmlns:wp14="http://schemas.microsoft.com/office/word/2010/wordprocessingDrawing" xmlns:wp="http://schemas.openxmlformats.org/drawingml/2006/wordprocessingDrawing" xmlns:w10="urn:schemas-microsoft-com:office:word" xmlns:w="http://schemas.openxmlformats.org/wordprocessingml/2006/main" xmlns:w14="http://schemas.microsoft.com/office/word/2010/wordml" xmlns:w15="http://schemas.microsoft.com/office/word/2012/wordml" xmlns:w16se="http://schemas.microsoft.com/office/word/2015/wordml/symex" xmlns:wpg="http://schemas.microsoft.com/office/word/2010/wordprocessingGroup" xmlns:wpi="http://schemas.microsoft.com/office/word/2010/wordprocessingInk" xmlns:wne="http://schemas.microsoft.com/office/word/2006/wordml" xmlns:wps="http://schemas.microsoft.com/office/word/2010/wordprocessingShape" mc:Ignorable="w14 w15 w16se wp14">
+  <w:abstractNum w:abstractNumId="0" w15:restartNumberingAfterBreak="0">
+    <w:nsid w:val="044E6276"/>
+    <w:multiLevelType w:val="hybridMultilevel"/>
+    <w:tmpl w:val="4D5C5088"/>
+    <w:lvl w:ilvl="0" w:tplc="0409000F">
+      <w:start w:val="1"/>
+      <w:numFmt w:val="decimal"/>
+      <w:lvlText w:val="%1."/>
+      <w:lvlJc w:val="left"/>
+      <w:pPr>
+        <w:ind w:left="720" w:hanging="360"/>
+      </w:pPr>
+    </w:lvl>
+    <w:lvl w:ilvl="1" w:tplc="04090019" w:tentative="1">
+      <w:start w:val="1"/>
+      <w:numFmt w:val="lowerLetter"/>
+      <w:lvlText w:val="%2."/>
+      <w:lvlJc w:val="left"/>
+      <w:pPr>
+        <w:ind w:left="1440" w:hanging="360"/>
+      </w:pPr>
+    </w:lvl>
+    <w:lvl w:ilvl="2" w:tplc="0409001B" w:tentative="1">
+      <w:start w:val="1"/>
+      <w:numFmt w:val="lowerRoman"/>
+      <w:lvlText w:val="%3."/>
+      <w:lvlJc w:val="right"/>
+      <w:pPr>
+        <w:ind w:left="2160" w:hanging="180"/>
+      </w:pPr>
+    </w:lvl>
+    <w:lvl w:ilvl="3" w:tplc="0409000F" w:tentative="1">
+      <w:start w:val="1"/>
+      <w:numFmt w:val="decimal"/>
+      <w:lvlText w:val="%4."/>
+      <w:lvlJc w:val="left"/>
+      <w:pPr>
+        <w:ind w:left="2880" w:hanging="360"/>
+      </w:pPr>
+    </w:lvl>
+    <w:lvl w:ilvl="4" w:tplc="04090019" w:tentative="1">
+      <w:start w:val="1"/>
+      <w:numFmt w:val="lowerLetter"/>
+      <w:lvlText w:val="%5."/>
+      <w:lvlJc w:val="left"/>
+      <w:pPr>
+        <w:ind w:left="3600" w:hanging="360"/>
+      </w:pPr>
+    </w:lvl>
+    <w:lvl w:ilvl="5" w:tplc="0409001B" w:tentative="1">
+      <w:start w:val="1"/>
+      <w:numFmt w:val="lowerRoman"/>
+      <w:lvlText w:val="%6."/>
+      <w:lvlJc w:val="right"/>
+      <w:pPr>
+        <w:ind w:left="4320" w:hanging="180"/>
+      </w:pPr>
+    </w:lvl>
+    <w:lvl w:ilvl="6" w:tplc="0409000F" w:tentative="1">
+      <w:start w:val="1"/>
+      <w:numFmt w:val="decimal"/>
+      <w:lvlText w:val="%7."/>
+      <w:lvlJc w:val="left"/>
+      <w:pPr>
+        <w:ind w:left="5040" w:hanging="360"/>
+      </w:pPr>
+    </w:lvl>
+    <w:lvl w:ilvl="7" w:tplc="04090019" w:tentative="1">
+      <w:start w:val="1"/>
+      <w:numFmt w:val="lowerLetter"/>
+      <w:lvlText w:val="%8."/>
+      <w:lvlJc w:val="left"/>
+      <w:pPr>
+        <w:ind w:left="5760" w:hanging="360"/>
+      </w:pPr>
+    </w:lvl>
+    <w:lvl w:ilvl="8" w:tplc="0409001B" w:tentative="1">
+      <w:start w:val="1"/>
+      <w:numFmt w:val="lowerRoman"/>
+      <w:lvlText w:val="%9."/>
+      <w:lvlJc w:val="right"/>
+      <w:pPr>
+        <w:ind w:left="6480" w:hanging="180"/>
+      </w:pPr>
+    </w:lvl>
+  </w:abstractNum>
+  <w:abstractNum w:abstractNumId="1" w15:restartNumberingAfterBreak="0">
+    <w:nsid w:val="630C1333"/>
+    <w:multiLevelType w:val="hybridMultilevel"/>
+    <w:tmpl w:val="A27A9912"/>
+    <w:lvl w:ilvl="0" w:tplc="0409000F">
+      <w:start w:val="1"/>
+      <w:numFmt w:val="decimal"/>
+      <w:lvlText w:val="%1."/>
+      <w:lvlJc w:val="left"/>
+      <w:pPr>
+        <w:ind w:left="720" w:hanging="360"/>
+      </w:pPr>
+    </w:lvl>
+    <w:lvl w:ilvl="1" w:tplc="04090019" w:tentative="1">
+      <w:start w:val="1"/>
+      <w:numFmt w:val="lowerLetter"/>
+      <w:lvlText w:val="%2."/>
+      <w:lvlJc w:val="left"/>
+      <w:pPr>
+        <w:ind w:left="1440" w:hanging="360"/>
+      </w:pPr>
+    </w:lvl>
+    <w:lvl w:ilvl="2" w:tplc="0409001B" w:tentative="1">
+      <w:start w:val="1"/>
+      <w:numFmt w:val="lowerRoman"/>
+      <w:lvlText w:val="%3."/>
+      <w:lvlJc w:val="right"/>
+      <w:pPr>
+        <w:ind w:left="2160" w:hanging="180"/>
+      </w:pPr>
+    </w:lvl>
+    <w:lvl w:ilvl="3" w:tplc="0409000F" w:tentative="1">
+      <w:start w:val="1"/>
+      <w:numFmt w:val="decimal"/>
+      <w:lvlText w:val="%4."/>
+      <w:lvlJc w:val="left"/>
+      <w:pPr>
+        <w:ind w:left="2880" w:hanging="360"/>
+      </w:pPr>
+    </w:lvl>
+    <w:lvl w:ilvl="4" w:tplc="04090019" w:tentative="1">
+      <w:start w:val="1"/>
+      <w:numFmt w:val="lowerLetter"/>
+      <w:lvlText w:val="%5."/>
+      <w:lvlJc w:val="left"/>
+      <w:pPr>
+        <w:ind w:left="3600" w:hanging="360"/>
+      </w:pPr>
+    </w:lvl>
+    <w:lvl w:ilvl="5" w:tplc="0409001B" w:tentative="1">
+      <w:start w:val="1"/>
+      <w:numFmt w:val="lowerRoman"/>
+      <w:lvlText w:val="%6."/>
+      <w:lvlJc w:val="right"/>
+      <w:pPr>
+        <w:ind w:left="4320" w:hanging="180"/>
+      </w:pPr>
+    </w:lvl>
+    <w:lvl w:ilvl="6" w:tplc="0409000F" w:tentative="1">
+      <w:start w:val="1"/>
+      <w:numFmt w:val="decimal"/>
+      <w:lvlText w:val="%7."/>
+      <w:lvlJc w:val="left"/>
+      <w:pPr>
+        <w:ind w:left="5040" w:hanging="360"/>
+      </w:pPr>
+    </w:lvl>
+    <w:lvl w:ilvl="7" w:tplc="04090019" w:tentative="1">
+      <w:start w:val="1"/>
+      <w:numFmt w:val="lowerLetter"/>
+      <w:lvlText w:val="%8."/>
+      <w:lvlJc w:val="left"/>
+      <w:pPr>
+        <w:ind w:left="5760" w:hanging="360"/>
+      </w:pPr>
+    </w:lvl>
+    <w:lvl w:ilvl="8" w:tplc="0409001B" w:tentative="1">
+      <w:start w:val="1"/>
+      <w:numFmt w:val="lowerRoman"/>
+      <w:lvlText w:val="%9."/>
+      <w:lvlJc w:val="right"/>
+      <w:pPr>
+        <w:ind w:left="6480" w:hanging="180"/>
+      </w:pPr>
+    </w:lvl>
+  </w:abstractNum>
+  <w:abstractNum w:abstractNumId="2" w15:restartNumberingAfterBreak="0">
+    <w:nsid w:val="7DF625C5"/>
+    <w:multiLevelType w:val="hybridMultilevel"/>
+    <w:tmpl w:val="E8C21958"/>
+    <w:lvl w:ilvl="0" w:tplc="04090013">
+      <w:start w:val="1"/>
+      <w:numFmt w:val="upperRoman"/>
+      <w:lvlText w:val="%1."/>
+      <w:lvlJc w:val="right"/>
+      <w:pPr>
+        <w:ind w:left="720" w:hanging="360"/>
+      </w:pPr>
+      <w:rPr>
+        <w:rFonts w:hint="default"/>
+      </w:rPr>
+    </w:lvl>
+    <w:lvl w:ilvl="1" w:tplc="04090003" w:tentative="1">
+      <w:start w:val="1"/>
+      <w:numFmt w:val="bullet"/>
+      <w:lvlText w:val="o"/>
+      <w:lvlJc w:val="left"/>
+      <w:pPr>
+        <w:ind w:left="1440" w:hanging="360"/>
+      </w:pPr>
+      <w:rPr>
+        <w:rFonts w:ascii="Courier New" w:hAnsi="Courier New" w:cs="Courier New" w:hint="default"/>
+      </w:rPr>
+    </w:lvl>
+    <w:lvl w:ilvl="2" w:tplc="04090005" w:tentative="1">
+      <w:start w:val="1"/>
+      <w:numFmt w:val="bullet"/>
+      <w:lvlText w:val=""/>
+      <w:lvlJc w:val="left"/>
+      <w:pPr>
+        <w:ind w:left="2160" w:hanging="360"/>
+      </w:pPr>
+      <w:rPr>
+        <w:rFonts w:ascii="Wingdings" w:hAnsi="Wingdings" w:hint="default"/>
+      </w:rPr>
+    </w:lvl>
+    <w:lvl w:ilvl="3" w:tplc="04090001" w:tentative="1">
+      <w:start w:val="1"/>
+      <w:numFmt w:val="bullet"/>
+      <w:lvlText w:val=""/>
+      <w:lvlJc w:val="left"/>
+      <w:pPr>
+        <w:ind w:left="2880" w:hanging="360"/>
+      </w:pPr>
+      <w:rPr>
+        <w:rFonts w:ascii="Symbol" w:hAnsi="Symbol" w:hint="default"/>
+      </w:rPr>
+    </w:lvl>
+    <w:lvl w:ilvl="4" w:tplc="04090003" w:tentative="1">
+      <w:start w:val="1"/>
+      <w:numFmt w:val="bullet"/>
+      <w:lvlText w:val="o"/>
+      <w:lvlJc w:val="left"/>
+      <w:pPr>
+        <w:ind w:left="3600" w:hanging="360"/>
+      </w:pPr>
+      <w:rPr>
+        <w:rFonts w:ascii="Courier New" w:hAnsi="Courier New" w:cs="Courier New" w:hint="default"/>
+      </w:rPr>
+    </w:lvl>
+    <w:lvl w:ilvl="5" w:tplc="04090005" w:tentative="1">
+      <w:start w:val="1"/>
+      <w:numFmt w:val="bullet"/>
+      <w:lvlText w:val=""/>
+      <w:lvlJc w:val="left"/>
+      <w:pPr>
+        <w:ind w:left="4320" w:hanging="360"/>
+      </w:pPr>
+      <w:rPr>
+        <w:rFonts w:ascii="Wingdings" w:hAnsi="Wingdings" w:hint="default"/>
+      </w:rPr>
+    </w:lvl>
+    <w:lvl w:ilvl="6" w:tplc="04090001" w:tentative="1">
+      <w:start w:val="1"/>
+      <w:numFmt w:val="bullet"/>
+      <w:lvlText w:val=""/>
+      <w:lvlJc w:val="left"/>
+      <w:pPr>
+        <w:ind w:left="5040" w:hanging="360"/>
+      </w:pPr>
+      <w:rPr>
+        <w:rFonts w:ascii="Symbol" w:hAnsi="Symbol" w:hint="default"/>
+      </w:rPr>
+    </w:lvl>
+    <w:lvl w:ilvl="7" w:tplc="04090003" w:tentative="1">
+      <w:start w:val="1"/>
+      <w:numFmt w:val="bullet"/>
+      <w:lvlText w:val="o"/>
+      <w:lvlJc w:val="left"/>
+      <w:pPr>
+        <w:ind w:left="5760" w:hanging="360"/>
+      </w:pPr>
+      <w:rPr>
+        <w:rFonts w:ascii="Courier New" w:hAnsi="Courier New" w:cs="Courier New" w:hint="default"/>
+      </w:rPr>
+    </w:lvl>
+    <w:lvl w:ilvl="8" w:tplc="04090005" w:tentative="1">
+      <w:start w:val="1"/>
+      <w:numFmt w:val="bullet"/>
+      <w:lvlText w:val=""/>
+      <w:lvlJc w:val="left"/>
+      <w:pPr>
+        <w:ind w:left="6480" w:hanging="360"/>
+      </w:pPr>
+      <w:rPr>
+        <w:rFonts w:ascii="Wingdings" w:hAnsi="Wingdings" w:hint="default"/>
+      </w:rPr>
+    </w:lvl>
+  </w:abstractNum>
+  <w:num w:numId="1">
+    <w:abstractNumId w:val="1"/>
+  </w:num>
+  <w:num w:numId="2">
+    <w:abstractNumId w:val="0"/>
+  </w:num>
+  <w:num w:numId="3">
+    <w:abstractNumId w:val="2"/>
+  </w:num>
+</w:numbering>
 </file>
 
 <file path=word/styles.xml><?xml version="1.0" encoding="utf-8"?>
@@ -2115,532 +2966,37 @@
       <w:lang w:bidi="fa-IR"/>
     </w:rPr>
   </w:style>
-</w:styles>
-</file>
-
-<file path=word/glossary/document.xml><?xml version="1.0" encoding="utf-8"?>
-<w:glossaryDocument xmlns:wpc="http://schemas.microsoft.com/office/word/2010/wordprocessingCanvas" xmlns:cx="http://schemas.microsoft.com/office/drawing/2014/chartex" xmlns:mc="http://schemas.openxmlformats.org/markup-compatibility/2006" xmlns:o="urn:schemas-microsoft-com:office:office" xmlns:r="http://schemas.openxmlformats.org/officeDocument/2006/relationships" xmlns:m="http://schemas.openxmlformats.org/officeDocument/2006/math" xmlns:v="urn:schemas-microsoft-com:vml" xmlns:wp14="http://schemas.microsoft.com/office/word/2010/wordprocessingDrawing" xmlns:wp="http://schemas.openxmlformats.org/drawingml/2006/wordprocessingDrawing" xmlns:w10="urn:schemas-microsoft-com:office:word" xmlns:w="http://schemas.openxmlformats.org/wordprocessingml/2006/main" xmlns:w14="http://schemas.microsoft.com/office/word/2010/wordml" xmlns:w15="http://schemas.microsoft.com/office/word/2012/wordml" xmlns:w16se="http://schemas.microsoft.com/office/word/2015/wordml/symex" xmlns:wpg="http://schemas.microsoft.com/office/word/2010/wordprocessingGroup" xmlns:wpi="http://schemas.microsoft.com/office/word/2010/wordprocessingInk" xmlns:wne="http://schemas.microsoft.com/office/word/2006/wordml" xmlns:wps="http://schemas.microsoft.com/office/word/2010/wordprocessingShape" mc:Ignorable="w14 w15 w16se wp14"/>
-</file>
-
-<file path=word/glossary/fontTable.xml><?xml version="1.0" encoding="utf-8"?>
-<w:fonts xmlns:mc="http://schemas.openxmlformats.org/markup-compatibility/2006" xmlns:r="http://schemas.openxmlformats.org/officeDocument/2006/relationships" xmlns:w="http://schemas.openxmlformats.org/wordprocessingml/2006/main" xmlns:w14="http://schemas.microsoft.com/office/word/2010/wordml" xmlns:w15="http://schemas.microsoft.com/office/word/2012/wordml" xmlns:w16se="http://schemas.microsoft.com/office/word/2015/wordml/symex" mc:Ignorable="w14 w15 w16se">
-  <w:font w:name="Calibri">
-    <w:panose1 w:val="020F0502020204030204"/>
-    <w:charset w:val="00"/>
-    <w:family w:val="swiss"/>
-    <w:pitch w:val="variable"/>
-    <w:sig w:usb0="E0002AFF" w:usb1="4000ACFF" w:usb2="00000001" w:usb3="00000000" w:csb0="000001FF" w:csb1="00000000"/>
-  </w:font>
-  <w:font w:name="Arial">
-    <w:panose1 w:val="020B0604020202020204"/>
-    <w:charset w:val="00"/>
-    <w:family w:val="swiss"/>
-    <w:pitch w:val="variable"/>
-    <w:sig w:usb0="E0002AFF" w:usb1="C0007843" w:usb2="00000009" w:usb3="00000000" w:csb0="000001FF" w:csb1="00000000"/>
-  </w:font>
-  <w:font w:name="Times New Roman">
-    <w:panose1 w:val="02020603050405020304"/>
-    <w:charset w:val="00"/>
-    <w:family w:val="roman"/>
-    <w:pitch w:val="variable"/>
-    <w:sig w:usb0="E0002AFF" w:usb1="C0007843" w:usb2="00000009" w:usb3="00000000" w:csb0="000001FF" w:csb1="00000000"/>
-  </w:font>
-  <w:font w:name="Far.Mitra">
-    <w:panose1 w:val="00000400000000000000"/>
-    <w:charset w:val="B2"/>
-    <w:family w:val="auto"/>
-    <w:pitch w:val="variable"/>
-    <w:sig w:usb0="00002001" w:usb1="80000000" w:usb2="00000008" w:usb3="00000000" w:csb0="00000040" w:csb1="00000000"/>
-  </w:font>
-  <w:font w:name="B Mitra">
-    <w:panose1 w:val="00000400000000000000"/>
-    <w:charset w:val="B2"/>
-    <w:family w:val="auto"/>
-    <w:pitch w:val="variable"/>
-    <w:sig w:usb0="00002001" w:usb1="80000000" w:usb2="00000008" w:usb3="00000000" w:csb0="00000040" w:csb1="00000000"/>
-  </w:font>
-  <w:font w:name="Calibri Light">
-    <w:panose1 w:val="020F0302020204030204"/>
-    <w:charset w:val="00"/>
-    <w:family w:val="swiss"/>
-    <w:pitch w:val="variable"/>
-    <w:sig w:usb0="A0002AEF" w:usb1="4000207B" w:usb2="00000000" w:usb3="00000000" w:csb0="000001FF" w:csb1="00000000"/>
-  </w:font>
-</w:fonts>
-</file>
-
-<file path=word/glossary/settings.xml><?xml version="1.0" encoding="utf-8"?>
-<w:settings xmlns:mc="http://schemas.openxmlformats.org/markup-compatibility/2006" xmlns:o="urn:schemas-microsoft-com:office:office" xmlns:r="http://schemas.openxmlformats.org/officeDocument/2006/relationships" xmlns:m="http://schemas.openxmlformats.org/officeDocument/2006/math" xmlns:v="urn:schemas-microsoft-com:vml" xmlns:w10="urn:schemas-microsoft-com:office:word" xmlns:w="http://schemas.openxmlformats.org/wordprocessingml/2006/main" xmlns:w14="http://schemas.microsoft.com/office/word/2010/wordml" xmlns:w15="http://schemas.microsoft.com/office/word/2012/wordml" xmlns:w16se="http://schemas.microsoft.com/office/word/2015/wordml/symex" xmlns:sl="http://schemas.openxmlformats.org/schemaLibrary/2006/main" mc:Ignorable="w14 w15 w16se">
-  <w:view w:val="normal"/>
-  <w:defaultTabStop w:val="720"/>
-  <w:characterSpacingControl w:val="doNotCompress"/>
-  <w:compat>
-    <w:useFELayout/>
-    <w:compatSetting w:name="compatibilityMode" w:uri="http://schemas.microsoft.com/office/word" w:val="15"/>
-    <w:compatSetting w:name="overrideTableStyleFontSizeAndJustification" w:uri="http://schemas.microsoft.com/office/word" w:val="1"/>
-    <w:compatSetting w:name="enableOpenTypeFeatures" w:uri="http://schemas.microsoft.com/office/word" w:val="1"/>
-    <w:compatSetting w:name="doNotFlipMirrorIndents" w:uri="http://schemas.microsoft.com/office/word" w:val="1"/>
-    <w:compatSetting w:name="differentiateMultirowTableHeaders" w:uri="http://schemas.microsoft.com/office/word" w:val="1"/>
-  </w:compat>
-  <w:rsids>
-    <w:rsidRoot w:val="009E0F88"/>
-    <w:rsid w:val="009E0F88"/>
-    <w:rsid w:val="00CF3A51"/>
-  </w:rsids>
-  <m:mathPr>
-    <m:mathFont m:val="Cambria Math"/>
-    <m:brkBin m:val="before"/>
-    <m:brkBinSub m:val="--"/>
-    <m:smallFrac m:val="0"/>
-    <m:dispDef/>
-    <m:lMargin m:val="0"/>
-    <m:rMargin m:val="0"/>
-    <m:defJc m:val="centerGroup"/>
-    <m:wrapIndent m:val="1440"/>
-    <m:intLim m:val="subSup"/>
-    <m:naryLim m:val="undOvr"/>
-  </m:mathPr>
-  <w:themeFontLang w:val="en-US" w:bidi="ar-SA"/>
-  <w:clrSchemeMapping w:bg1="light1" w:t1="dark1" w:bg2="light2" w:t2="dark2" w:accent1="accent1" w:accent2="accent2" w:accent3="accent3" w:accent4="accent4" w:accent5="accent5" w:accent6="accent6" w:hyperlink="hyperlink" w:followedHyperlink="followedHyperlink"/>
-  <w:decimalSymbol w:val="."/>
-  <w:listSeparator w:val=","/>
-  <w15:chartTrackingRefBased/>
-</w:settings>
-</file>
-
-<file path=word/glossary/styles.xml><?xml version="1.0" encoding="utf-8"?>
-<w:styles xmlns:mc="http://schemas.openxmlformats.org/markup-compatibility/2006" xmlns:r="http://schemas.openxmlformats.org/officeDocument/2006/relationships" xmlns:w="http://schemas.openxmlformats.org/wordprocessingml/2006/main" xmlns:w14="http://schemas.microsoft.com/office/word/2010/wordml" xmlns:w15="http://schemas.microsoft.com/office/word/2012/wordml" xmlns:w16se="http://schemas.microsoft.com/office/word/2015/wordml/symex" mc:Ignorable="w14 w15 w16se">
-  <w:docDefaults>
-    <w:rPrDefault>
-      <w:rPr>
-        <w:rFonts w:asciiTheme="minorHAnsi" w:eastAsiaTheme="minorEastAsia" w:hAnsiTheme="minorHAnsi" w:cstheme="minorBidi"/>
-        <w:sz w:val="22"/>
-        <w:szCs w:val="22"/>
-        <w:lang w:val="en-US" w:eastAsia="en-US" w:bidi="ar-SA"/>
-      </w:rPr>
-    </w:rPrDefault>
-    <w:pPrDefault>
-      <w:pPr>
-        <w:spacing w:after="160" w:line="259" w:lineRule="auto"/>
-      </w:pPr>
-    </w:pPrDefault>
-  </w:docDefaults>
-  <w:latentStyles w:defLockedState="0" w:defUIPriority="99" w:defSemiHidden="0" w:defUnhideWhenUsed="0" w:defQFormat="0" w:count="371">
-    <w:lsdException w:name="Normal" w:uiPriority="0" w:qFormat="1"/>
-    <w:lsdException w:name="heading 1" w:uiPriority="9" w:qFormat="1"/>
-    <w:lsdException w:name="heading 2" w:semiHidden="1" w:uiPriority="9" w:unhideWhenUsed="1" w:qFormat="1"/>
-    <w:lsdException w:name="heading 3" w:semiHidden="1" w:uiPriority="9" w:unhideWhenUsed="1" w:qFormat="1"/>
-    <w:lsdException w:name="heading 4" w:semiHidden="1" w:uiPriority="9" w:unhideWhenUsed="1" w:qFormat="1"/>
-    <w:lsdException w:name="heading 5" w:semiHidden="1" w:uiPriority="9" w:unhideWhenUsed="1" w:qFormat="1"/>
-    <w:lsdException w:name="heading 6" w:semiHidden="1" w:uiPriority="9" w:unhideWhenUsed="1" w:qFormat="1"/>
-    <w:lsdException w:name="heading 7" w:semiHidden="1" w:uiPriority="9" w:unhideWhenUsed="1" w:qFormat="1"/>
-    <w:lsdException w:name="heading 8" w:semiHidden="1" w:uiPriority="9" w:unhideWhenUsed="1" w:qFormat="1"/>
-    <w:lsdException w:name="heading 9" w:semiHidden="1" w:uiPriority="9" w:unhideWhenUsed="1" w:qFormat="1"/>
-    <w:lsdException w:name="index 1" w:semiHidden="1" w:unhideWhenUsed="1"/>
-    <w:lsdException w:name="index 2" w:semiHidden="1" w:unhideWhenUsed="1"/>
-    <w:lsdException w:name="index 3" w:semiHidden="1" w:unhideWhenUsed="1"/>
-    <w:lsdException w:name="index 4" w:semiHidden="1" w:unhideWhenUsed="1"/>
-    <w:lsdException w:name="index 5" w:semiHidden="1" w:unhideWhenUsed="1"/>
-    <w:lsdException w:name="index 6" w:semiHidden="1" w:unhideWhenUsed="1"/>
-    <w:lsdException w:name="index 7" w:semiHidden="1" w:unhideWhenUsed="1"/>
-    <w:lsdException w:name="index 8" w:semiHidden="1" w:unhideWhenUsed="1"/>
-    <w:lsdException w:name="index 9" w:semiHidden="1" w:unhideWhenUsed="1"/>
-    <w:lsdException w:name="toc 1" w:semiHidden="1" w:uiPriority="39" w:unhideWhenUsed="1"/>
-    <w:lsdException w:name="toc 2" w:semiHidden="1" w:uiPriority="39" w:unhideWhenUsed="1"/>
-    <w:lsdException w:name="toc 3" w:semiHidden="1" w:uiPriority="39" w:unhideWhenUsed="1"/>
-    <w:lsdException w:name="toc 4" w:semiHidden="1" w:uiPriority="39" w:unhideWhenUsed="1"/>
-    <w:lsdException w:name="toc 5" w:semiHidden="1" w:uiPriority="39" w:unhideWhenUsed="1"/>
-    <w:lsdException w:name="toc 6" w:semiHidden="1" w:uiPriority="39" w:unhideWhenUsed="1"/>
-    <w:lsdException w:name="toc 7" w:semiHidden="1" w:uiPriority="39" w:unhideWhenUsed="1"/>
-    <w:lsdException w:name="toc 8" w:semiHidden="1" w:uiPriority="39" w:unhideWhenUsed="1"/>
-    <w:lsdException w:name="toc 9" w:semiHidden="1" w:uiPriority="39" w:unhideWhenUsed="1"/>
-    <w:lsdException w:name="Normal Indent" w:semiHidden="1" w:unhideWhenUsed="1"/>
-    <w:lsdException w:name="footnote text" w:semiHidden="1" w:unhideWhenUsed="1"/>
-    <w:lsdException w:name="annotation text" w:semiHidden="1" w:unhideWhenUsed="1"/>
-    <w:lsdException w:name="header" w:semiHidden="1" w:unhideWhenUsed="1"/>
-    <w:lsdException w:name="footer" w:semiHidden="1" w:unhideWhenUsed="1"/>
-    <w:lsdException w:name="index heading" w:semiHidden="1" w:unhideWhenUsed="1"/>
-    <w:lsdException w:name="caption" w:semiHidden="1" w:uiPriority="35" w:unhideWhenUsed="1" w:qFormat="1"/>
-    <w:lsdException w:name="table of figures" w:semiHidden="1" w:unhideWhenUsed="1"/>
-    <w:lsdException w:name="envelope address" w:semiHidden="1" w:unhideWhenUsed="1"/>
-    <w:lsdException w:name="envelope return" w:semiHidden="1" w:unhideWhenUsed="1"/>
-    <w:lsdException w:name="footnote reference" w:semiHidden="1" w:unhideWhenUsed="1"/>
-    <w:lsdException w:name="annotation reference" w:semiHidden="1" w:unhideWhenUsed="1"/>
-    <w:lsdException w:name="line number" w:semiHidden="1" w:unhideWhenUsed="1"/>
-    <w:lsdException w:name="page number" w:semiHidden="1" w:unhideWhenUsed="1"/>
-    <w:lsdException w:name="endnote reference" w:semiHidden="1" w:unhideWhenUsed="1"/>
-    <w:lsdException w:name="endnote text" w:semiHidden="1" w:unhideWhenUsed="1"/>
-    <w:lsdException w:name="table of authorities" w:semiHidden="1" w:unhideWhenUsed="1"/>
-    <w:lsdException w:name="macro" w:semiHidden="1" w:unhideWhenUsed="1"/>
-    <w:lsdException w:name="toa heading" w:semiHidden="1" w:unhideWhenUsed="1"/>
-    <w:lsdException w:name="List" w:semiHidden="1" w:unhideWhenUsed="1"/>
-    <w:lsdException w:name="List Bullet" w:semiHidden="1" w:unhideWhenUsed="1"/>
-    <w:lsdException w:name="List Number" w:semiHidden="1" w:unhideWhenUsed="1"/>
-    <w:lsdException w:name="List 2" w:semiHidden="1" w:unhideWhenUsed="1"/>
-    <w:lsdException w:name="List 3" w:semiHidden="1" w:unhideWhenUsed="1"/>
-    <w:lsdException w:name="List 4" w:semiHidden="1" w:unhideWhenUsed="1"/>
-    <w:lsdException w:name="List 5" w:semiHidden="1" w:unhideWhenUsed="1"/>
-    <w:lsdException w:name="List Bullet 2" w:semiHidden="1" w:unhideWhenUsed="1"/>
-    <w:lsdException w:name="List Bullet 3" w:semiHidden="1" w:unhideWhenUsed="1"/>
-    <w:lsdException w:name="List Bullet 4" w:semiHidden="1" w:unhideWhenUsed="1"/>
-    <w:lsdException w:name="List Bullet 5" w:semiHidden="1" w:unhideWhenUsed="1"/>
-    <w:lsdException w:name="List Number 2" w:semiHidden="1" w:unhideWhenUsed="1"/>
-    <w:lsdException w:name="List Number 3" w:semiHidden="1" w:unhideWhenUsed="1"/>
-    <w:lsdException w:name="List Number 4" w:semiHidden="1" w:unhideWhenUsed="1"/>
-    <w:lsdException w:name="List Number 5" w:semiHidden="1" w:unhideWhenUsed="1"/>
-    <w:lsdException w:name="Title" w:uiPriority="10" w:qFormat="1"/>
-    <w:lsdException w:name="Closing" w:semiHidden="1" w:unhideWhenUsed="1"/>
-    <w:lsdException w:name="Signature" w:semiHidden="1" w:unhideWhenUsed="1"/>
-    <w:lsdException w:name="Default Paragraph Font" w:semiHidden="1" w:uiPriority="1" w:unhideWhenUsed="1"/>
-    <w:lsdException w:name="Body Text" w:semiHidden="1" w:unhideWhenUsed="1"/>
-    <w:lsdException w:name="Body Text Indent" w:semiHidden="1" w:unhideWhenUsed="1"/>
-    <w:lsdException w:name="List Continue" w:semiHidden="1" w:unhideWhenUsed="1"/>
-    <w:lsdException w:name="List Continue 2" w:semiHidden="1" w:unhideWhenUsed="1"/>
-    <w:lsdException w:name="List Continue 3" w:semiHidden="1" w:unhideWhenUsed="1"/>
-    <w:lsdException w:name="List Continue 4" w:semiHidden="1" w:unhideWhenUsed="1"/>
-    <w:lsdException w:name="List Continue 5" w:semiHidden="1" w:unhideWhenUsed="1"/>
-    <w:lsdException w:name="Message Header" w:semiHidden="1" w:unhideWhenUsed="1"/>
-    <w:lsdException w:name="Subtitle" w:uiPriority="11" w:qFormat="1"/>
-    <w:lsdException w:name="Salutation" w:semiHidden="1" w:unhideWhenUsed="1"/>
-    <w:lsdException w:name="Date" w:semiHidden="1" w:unhideWhenUsed="1"/>
-    <w:lsdException w:name="Body Text First Indent" w:semiHidden="1" w:unhideWhenUsed="1"/>
-    <w:lsdException w:name="Body Text First Indent 2" w:semiHidden="1" w:unhideWhenUsed="1"/>
-    <w:lsdException w:name="Note Heading" w:semiHidden="1" w:unhideWhenUsed="1"/>
-    <w:lsdException w:name="Body Text 2" w:semiHidden="1" w:unhideWhenUsed="1"/>
-    <w:lsdException w:name="Body Text 3" w:semiHidden="1" w:unhideWhenUsed="1"/>
-    <w:lsdException w:name="Body Text Indent 2" w:semiHidden="1" w:unhideWhenUsed="1"/>
-    <w:lsdException w:name="Body Text Indent 3" w:semiHidden="1" w:unhideWhenUsed="1"/>
-    <w:lsdException w:name="Block Text" w:semiHidden="1" w:unhideWhenUsed="1"/>
-    <w:lsdException w:name="Hyperlink" w:semiHidden="1" w:unhideWhenUsed="1"/>
-    <w:lsdException w:name="FollowedHyperlink" w:semiHidden="1" w:unhideWhenUsed="1"/>
-    <w:lsdException w:name="Strong" w:uiPriority="22" w:qFormat="1"/>
-    <w:lsdException w:name="Emphasis" w:uiPriority="20" w:qFormat="1"/>
-    <w:lsdException w:name="Document Map" w:semiHidden="1" w:unhideWhenUsed="1"/>
-    <w:lsdException w:name="Plain Text" w:semiHidden="1" w:unhideWhenUsed="1"/>
-    <w:lsdException w:name="E-mail Signature" w:semiHidden="1" w:unhideWhenUsed="1"/>
-    <w:lsdException w:name="HTML Top of Form" w:semiHidden="1" w:unhideWhenUsed="1"/>
-    <w:lsdException w:name="HTML Bottom of Form" w:semiHidden="1" w:unhideWhenUsed="1"/>
-    <w:lsdException w:name="Normal (Web)" w:semiHidden="1" w:unhideWhenUsed="1"/>
-    <w:lsdException w:name="HTML Acronym" w:semiHidden="1" w:unhideWhenUsed="1"/>
-    <w:lsdException w:name="HTML Address" w:semiHidden="1" w:unhideWhenUsed="1"/>
-    <w:lsdException w:name="HTML Cite" w:semiHidden="1" w:unhideWhenUsed="1"/>
-    <w:lsdException w:name="HTML Code" w:semiHidden="1" w:unhideWhenUsed="1"/>
-    <w:lsdException w:name="HTML Definition" w:semiHidden="1" w:unhideWhenUsed="1"/>
-    <w:lsdException w:name="HTML Keyboard" w:semiHidden="1" w:unhideWhenUsed="1"/>
-    <w:lsdException w:name="HTML Preformatted" w:semiHidden="1" w:unhideWhenUsed="1"/>
-    <w:lsdException w:name="HTML Sample" w:semiHidden="1" w:unhideWhenUsed="1"/>
-    <w:lsdException w:name="HTML Typewriter" w:semiHidden="1" w:unhideWhenUsed="1"/>
-    <w:lsdException w:name="HTML Variable" w:semiHidden="1" w:unhideWhenUsed="1"/>
-    <w:lsdException w:name="Normal Table" w:semiHidden="1" w:unhideWhenUsed="1"/>
-    <w:lsdException w:name="annotation subject" w:semiHidden="1" w:unhideWhenUsed="1"/>
-    <w:lsdException w:name="No List" w:semiHidden="1" w:unhideWhenUsed="1"/>
-    <w:lsdException w:name="Outline List 1" w:semiHidden="1" w:unhideWhenUsed="1"/>
-    <w:lsdException w:name="Outline List 2" w:semiHidden="1" w:unhideWhenUsed="1"/>
-    <w:lsdException w:name="Outline List 3" w:semiHidden="1" w:unhideWhenUsed="1"/>
-    <w:lsdException w:name="Table Simple 1" w:semiHidden="1" w:unhideWhenUsed="1"/>
-    <w:lsdException w:name="Table Simple 2" w:semiHidden="1" w:unhideWhenUsed="1"/>
-    <w:lsdException w:name="Table Simple 3" w:semiHidden="1" w:unhideWhenUsed="1"/>
-    <w:lsdException w:name="Table Classic 1" w:semiHidden="1" w:unhideWhenUsed="1"/>
-    <w:lsdException w:name="Table Classic 2" w:semiHidden="1" w:unhideWhenUsed="1"/>
-    <w:lsdException w:name="Table Classic 3" w:semiHidden="1" w:unhideWhenUsed="1"/>
-    <w:lsdException w:name="Table Classic 4" w:semiHidden="1" w:unhideWhenUsed="1"/>
-    <w:lsdException w:name="Table Colorful 1" w:semiHidden="1" w:unhideWhenUsed="1"/>
-    <w:lsdException w:name="Table Colorful 2" w:semiHidden="1" w:unhideWhenUsed="1"/>
-    <w:lsdException w:name="Table Colorful 3" w:semiHidden="1" w:unhideWhenUsed="1"/>
-    <w:lsdException w:name="Table Columns 1" w:semiHidden="1" w:unhideWhenUsed="1"/>
-    <w:lsdException w:name="Table Columns 2" w:semiHidden="1" w:unhideWhenUsed="1"/>
-    <w:lsdException w:name="Table Columns 3" w:semiHidden="1" w:unhideWhenUsed="1"/>
-    <w:lsdException w:name="Table Columns 4" w:semiHidden="1" w:unhideWhenUsed="1"/>
-    <w:lsdException w:name="Table Columns 5" w:semiHidden="1" w:unhideWhenUsed="1"/>
-    <w:lsdException w:name="Table Grid 1" w:semiHidden="1" w:unhideWhenUsed="1"/>
-    <w:lsdException w:name="Table Grid 2" w:semiHidden="1" w:unhideWhenUsed="1"/>
-    <w:lsdException w:name="Table Grid 3" w:semiHidden="1" w:unhideWhenUsed="1"/>
-    <w:lsdException w:name="Table Grid 4" w:semiHidden="1" w:unhideWhenUsed="1"/>
-    <w:lsdException w:name="Table Grid 5" w:semiHidden="1" w:unhideWhenUsed="1"/>
-    <w:lsdException w:name="Table Grid 6" w:semiHidden="1" w:unhideWhenUsed="1"/>
-    <w:lsdException w:name="Table Grid 7" w:semiHidden="1" w:unhideWhenUsed="1"/>
-    <w:lsdException w:name="Table Grid 8" w:semiHidden="1" w:unhideWhenUsed="1"/>
-    <w:lsdException w:name="Table List 1" w:semiHidden="1" w:unhideWhenUsed="1"/>
-    <w:lsdException w:name="Table List 2" w:semiHidden="1" w:unhideWhenUsed="1"/>
-    <w:lsdException w:name="Table List 3" w:semiHidden="1" w:unhideWhenUsed="1"/>
-    <w:lsdException w:name="Table List 4" w:semiHidden="1" w:unhideWhenUsed="1"/>
-    <w:lsdException w:name="Table List 5" w:semiHidden="1" w:unhideWhenUsed="1"/>
-    <w:lsdException w:name="Table List 6" w:semiHidden="1" w:unhideWhenUsed="1"/>
-    <w:lsdException w:name="Table List 7" w:semiHidden="1" w:unhideWhenUsed="1"/>
-    <w:lsdException w:name="Table List 8" w:semiHidden="1" w:unhideWhenUsed="1"/>
-    <w:lsdException w:name="Table 3D effects 1" w:semiHidden="1" w:unhideWhenUsed="1"/>
-    <w:lsdException w:name="Table 3D effects 2" w:semiHidden="1" w:unhideWhenUsed="1"/>
-    <w:lsdException w:name="Table 3D effects 3" w:semiHidden="1" w:unhideWhenUsed="1"/>
-    <w:lsdException w:name="Table Contemporary" w:semiHidden="1" w:unhideWhenUsed="1"/>
-    <w:lsdException w:name="Table Elegant" w:semiHidden="1" w:unhideWhenUsed="1"/>
-    <w:lsdException w:name="Table Professional" w:semiHidden="1" w:unhideWhenUsed="1"/>
-    <w:lsdException w:name="Table Subtle 1" w:semiHidden="1" w:unhideWhenUsed="1"/>
-    <w:lsdException w:name="Table Subtle 2" w:semiHidden="1" w:unhideWhenUsed="1"/>
-    <w:lsdException w:name="Table Web 1" w:semiHidden="1" w:unhideWhenUsed="1"/>
-    <w:lsdException w:name="Table Web 2" w:semiHidden="1" w:unhideWhenUsed="1"/>
-    <w:lsdException w:name="Table Web 3" w:semiHidden="1" w:unhideWhenUsed="1"/>
-    <w:lsdException w:name="Balloon Text" w:semiHidden="1" w:unhideWhenUsed="1"/>
-    <w:lsdException w:name="Table Grid" w:uiPriority="39"/>
-    <w:lsdException w:name="Table Theme" w:semiHidden="1" w:unhideWhenUsed="1"/>
-    <w:lsdException w:name="Placeholder Text" w:semiHidden="1"/>
-    <w:lsdException w:name="No Spacing" w:uiPriority="1" w:qFormat="1"/>
-    <w:lsdException w:name="Light Shading" w:uiPriority="60"/>
-    <w:lsdException w:name="Light List" w:uiPriority="61"/>
-    <w:lsdException w:name="Light Grid" w:uiPriority="62"/>
-    <w:lsdException w:name="Medium Shading 1" w:uiPriority="63"/>
-    <w:lsdException w:name="Medium Shading 2" w:uiPriority="64"/>
-    <w:lsdException w:name="Medium List 1" w:uiPriority="65"/>
-    <w:lsdException w:name="Medium List 2" w:uiPriority="66"/>
-    <w:lsdException w:name="Medium Grid 1" w:uiPriority="67"/>
-    <w:lsdException w:name="Medium Grid 2" w:uiPriority="68"/>
-    <w:lsdException w:name="Medium Grid 3" w:uiPriority="69"/>
-    <w:lsdException w:name="Dark List" w:uiPriority="70"/>
-    <w:lsdException w:name="Colorful Shading" w:uiPriority="71"/>
-    <w:lsdException w:name="Colorful List" w:uiPriority="72"/>
-    <w:lsdException w:name="Colorful Grid" w:uiPriority="73"/>
-    <w:lsdException w:name="Light Shading Accent 1" w:uiPriority="60"/>
-    <w:lsdException w:name="Light List Accent 1" w:uiPriority="61"/>
-    <w:lsdException w:name="Light Grid Accent 1" w:uiPriority="62"/>
-    <w:lsdException w:name="Medium Shading 1 Accent 1" w:uiPriority="63"/>
-    <w:lsdException w:name="Medium Shading 2 Accent 1" w:uiPriority="64"/>
-    <w:lsdException w:name="Medium List 1 Accent 1" w:uiPriority="65"/>
-    <w:lsdException w:name="Revision" w:semiHidden="1"/>
-    <w:lsdException w:name="List Paragraph" w:uiPriority="34" w:qFormat="1"/>
-    <w:lsdException w:name="Quote" w:uiPriority="29" w:qFormat="1"/>
-    <w:lsdException w:name="Intense Quote" w:uiPriority="30" w:qFormat="1"/>
-    <w:lsdException w:name="Medium List 2 Accent 1" w:uiPriority="66"/>
-    <w:lsdException w:name="Medium Grid 1 Accent 1" w:uiPriority="67"/>
-    <w:lsdException w:name="Medium Grid 2 Accent 1" w:uiPriority="68"/>
-    <w:lsdException w:name="Medium Grid 3 Accent 1" w:uiPriority="69"/>
-    <w:lsdException w:name="Dark List Accent 1" w:uiPriority="70"/>
-    <w:lsdException w:name="Colorful Shading Accent 1" w:uiPriority="71"/>
-    <w:lsdException w:name="Colorful List Accent 1" w:uiPriority="72"/>
-    <w:lsdException w:name="Colorful Grid Accent 1" w:uiPriority="73"/>
-    <w:lsdException w:name="Light Shading Accent 2" w:uiPriority="60"/>
-    <w:lsdException w:name="Light List Accent 2" w:uiPriority="61"/>
-    <w:lsdException w:name="Light Grid Accent 2" w:uiPriority="62"/>
-    <w:lsdException w:name="Medium Shading 1 Accent 2" w:uiPriority="63"/>
-    <w:lsdException w:name="Medium Shading 2 Accent 2" w:uiPriority="64"/>
-    <w:lsdException w:name="Medium List 1 Accent 2" w:uiPriority="65"/>
-    <w:lsdException w:name="Medium List 2 Accent 2" w:uiPriority="66"/>
-    <w:lsdException w:name="Medium Grid 1 Accent 2" w:uiPriority="67"/>
-    <w:lsdException w:name="Medium Grid 2 Accent 2" w:uiPriority="68"/>
-    <w:lsdException w:name="Medium Grid 3 Accent 2" w:uiPriority="69"/>
-    <w:lsdException w:name="Dark List Accent 2" w:uiPriority="70"/>
-    <w:lsdException w:name="Colorful Shading Accent 2" w:uiPriority="71"/>
-    <w:lsdException w:name="Colorful List Accent 2" w:uiPriority="72"/>
-    <w:lsdException w:name="Colorful Grid Accent 2" w:uiPriority="73"/>
-    <w:lsdException w:name="Light Shading Accent 3" w:uiPriority="60"/>
-    <w:lsdException w:name="Light List Accent 3" w:uiPriority="61"/>
-    <w:lsdException w:name="Light Grid Accent 3" w:uiPriority="62"/>
-    <w:lsdException w:name="Medium Shading 1 Accent 3" w:uiPriority="63"/>
-    <w:lsdException w:name="Medium Shading 2 Accent 3" w:uiPriority="64"/>
-    <w:lsdException w:name="Medium List 1 Accent 3" w:uiPriority="65"/>
-    <w:lsdException w:name="Medium List 2 Accent 3" w:uiPriority="66"/>
-    <w:lsdException w:name="Medium Grid 1 Accent 3" w:uiPriority="67"/>
-    <w:lsdException w:name="Medium Grid 2 Accent 3" w:uiPriority="68"/>
-    <w:lsdException w:name="Medium Grid 3 Accent 3" w:uiPriority="69"/>
-    <w:lsdException w:name="Dark List Accent 3" w:uiPriority="70"/>
-    <w:lsdException w:name="Colorful Shading Accent 3" w:uiPriority="71"/>
-    <w:lsdException w:name="Colorful List Accent 3" w:uiPriority="72"/>
-    <w:lsdException w:name="Colorful Grid Accent 3" w:uiPriority="73"/>
-    <w:lsdException w:name="Light Shading Accent 4" w:uiPriority="60"/>
-    <w:lsdException w:name="Light List Accent 4" w:uiPriority="61"/>
-    <w:lsdException w:name="Light Grid Accent 4" w:uiPriority="62"/>
-    <w:lsdException w:name="Medium Shading 1 Accent 4" w:uiPriority="63"/>
-    <w:lsdException w:name="Medium Shading 2 Accent 4" w:uiPriority="64"/>
-    <w:lsdException w:name="Medium List 1 Accent 4" w:uiPriority="65"/>
-    <w:lsdException w:name="Medium List 2 Accent 4" w:uiPriority="66"/>
-    <w:lsdException w:name="Medium Grid 1 Accent 4" w:uiPriority="67"/>
-    <w:lsdException w:name="Medium Grid 2 Accent 4" w:uiPriority="68"/>
-    <w:lsdException w:name="Medium Grid 3 Accent 4" w:uiPriority="69"/>
-    <w:lsdException w:name="Dark List Accent 4" w:uiPriority="70"/>
-    <w:lsdException w:name="Colorful Shading Accent 4" w:uiPriority="71"/>
-    <w:lsdException w:name="Colorful List Accent 4" w:uiPriority="72"/>
-    <w:lsdException w:name="Colorful Grid Accent 4" w:uiPriority="73"/>
-    <w:lsdException w:name="Light Shading Accent 5" w:uiPriority="60"/>
-    <w:lsdException w:name="Light List Accent 5" w:uiPriority="61"/>
-    <w:lsdException w:name="Light Grid Accent 5" w:uiPriority="62"/>
-    <w:lsdException w:name="Medium Shading 1 Accent 5" w:uiPriority="63"/>
-    <w:lsdException w:name="Medium Shading 2 Accent 5" w:uiPriority="64"/>
-    <w:lsdException w:name="Medium List 1 Accent 5" w:uiPriority="65"/>
-    <w:lsdException w:name="Medium List 2 Accent 5" w:uiPriority="66"/>
-    <w:lsdException w:name="Medium Grid 1 Accent 5" w:uiPriority="67"/>
-    <w:lsdException w:name="Medium Grid 2 Accent 5" w:uiPriority="68"/>
-    <w:lsdException w:name="Medium Grid 3 Accent 5" w:uiPriority="69"/>
-    <w:lsdException w:name="Dark List Accent 5" w:uiPriority="70"/>
-    <w:lsdException w:name="Colorful Shading Accent 5" w:uiPriority="71"/>
-    <w:lsdException w:name="Colorful List Accent 5" w:uiPriority="72"/>
-    <w:lsdException w:name="Colorful Grid Accent 5" w:uiPriority="73"/>
-    <w:lsdException w:name="Light Shading Accent 6" w:uiPriority="60"/>
-    <w:lsdException w:name="Light List Accent 6" w:uiPriority="61"/>
-    <w:lsdException w:name="Light Grid Accent 6" w:uiPriority="62"/>
-    <w:lsdException w:name="Medium Shading 1 Accent 6" w:uiPriority="63"/>
-    <w:lsdException w:name="Medium Shading 2 Accent 6" w:uiPriority="64"/>
-    <w:lsdException w:name="Medium List 1 Accent 6" w:uiPriority="65"/>
-    <w:lsdException w:name="Medium List 2 Accent 6" w:uiPriority="66"/>
-    <w:lsdException w:name="Medium Grid 1 Accent 6" w:uiPriority="67"/>
-    <w:lsdException w:name="Medium Grid 2 Accent 6" w:uiPriority="68"/>
-    <w:lsdException w:name="Medium Grid 3 Accent 6" w:uiPriority="69"/>
-    <w:lsdException w:name="Dark List Accent 6" w:uiPriority="70"/>
-    <w:lsdException w:name="Colorful Shading Accent 6" w:uiPriority="71"/>
-    <w:lsdException w:name="Colorful List Accent 6" w:uiPriority="72"/>
-    <w:lsdException w:name="Colorful Grid Accent 6" w:uiPriority="73"/>
-    <w:lsdException w:name="Subtle Emphasis" w:uiPriority="19" w:qFormat="1"/>
-    <w:lsdException w:name="Intense Emphasis" w:uiPriority="21" w:qFormat="1"/>
-    <w:lsdException w:name="Subtle Reference" w:uiPriority="31" w:qFormat="1"/>
-    <w:lsdException w:name="Intense Reference" w:uiPriority="32" w:qFormat="1"/>
-    <w:lsdException w:name="Book Title" w:uiPriority="33" w:qFormat="1"/>
-    <w:lsdException w:name="Bibliography" w:semiHidden="1" w:uiPriority="37" w:unhideWhenUsed="1"/>
-    <w:lsdException w:name="TOC Heading" w:semiHidden="1" w:uiPriority="39" w:unhideWhenUsed="1" w:qFormat="1"/>
-    <w:lsdException w:name="Plain Table 1" w:uiPriority="41"/>
-    <w:lsdException w:name="Plain Table 2" w:uiPriority="42"/>
-    <w:lsdException w:name="Plain Table 3" w:uiPriority="43"/>
-    <w:lsdException w:name="Plain Table 4" w:uiPriority="44"/>
-    <w:lsdException w:name="Plain Table 5" w:uiPriority="45"/>
-    <w:lsdException w:name="Grid Table Light" w:uiPriority="40"/>
-    <w:lsdException w:name="Grid Table 1 Light" w:uiPriority="46"/>
-    <w:lsdException w:name="Grid Table 2" w:uiPriority="47"/>
-    <w:lsdException w:name="Grid Table 3" w:uiPriority="48"/>
-    <w:lsdException w:name="Grid Table 4" w:uiPriority="49"/>
-    <w:lsdException w:name="Grid Table 5 Dark" w:uiPriority="50"/>
-    <w:lsdException w:name="Grid Table 6 Colorful" w:uiPriority="51"/>
-    <w:lsdException w:name="Grid Table 7 Colorful" w:uiPriority="52"/>
-    <w:lsdException w:name="Grid Table 1 Light Accent 1" w:uiPriority="46"/>
-    <w:lsdException w:name="Grid Table 2 Accent 1" w:uiPriority="47"/>
-    <w:lsdException w:name="Grid Table 3 Accent 1" w:uiPriority="48"/>
-    <w:lsdException w:name="Grid Table 4 Accent 1" w:uiPriority="49"/>
-    <w:lsdException w:name="Grid Table 5 Dark Accent 1" w:uiPriority="50"/>
-    <w:lsdException w:name="Grid Table 6 Colorful Accent 1" w:uiPriority="51"/>
-    <w:lsdException w:name="Grid Table 7 Colorful Accent 1" w:uiPriority="52"/>
-    <w:lsdException w:name="Grid Table 1 Light Accent 2" w:uiPriority="46"/>
-    <w:lsdException w:name="Grid Table 2 Accent 2" w:uiPriority="47"/>
-    <w:lsdException w:name="Grid Table 3 Accent 2" w:uiPriority="48"/>
-    <w:lsdException w:name="Grid Table 4 Accent 2" w:uiPriority="49"/>
-    <w:lsdException w:name="Grid Table 5 Dark Accent 2" w:uiPriority="50"/>
-    <w:lsdException w:name="Grid Table 6 Colorful Accent 2" w:uiPriority="51"/>
-    <w:lsdException w:name="Grid Table 7 Colorful Accent 2" w:uiPriority="52"/>
-    <w:lsdException w:name="Grid Table 1 Light Accent 3" w:uiPriority="46"/>
-    <w:lsdException w:name="Grid Table 2 Accent 3" w:uiPriority="47"/>
-    <w:lsdException w:name="Grid Table 3 Accent 3" w:uiPriority="48"/>
-    <w:lsdException w:name="Grid Table 4 Accent 3" w:uiPriority="49"/>
-    <w:lsdException w:name="Grid Table 5 Dark Accent 3" w:uiPriority="50"/>
-    <w:lsdException w:name="Grid Table 6 Colorful Accent 3" w:uiPriority="51"/>
-    <w:lsdException w:name="Grid Table 7 Colorful Accent 3" w:uiPriority="52"/>
-    <w:lsdException w:name="Grid Table 1 Light Accent 4" w:uiPriority="46"/>
-    <w:lsdException w:name="Grid Table 2 Accent 4" w:uiPriority="47"/>
-    <w:lsdException w:name="Grid Table 3 Accent 4" w:uiPriority="48"/>
-    <w:lsdException w:name="Grid Table 4 Accent 4" w:uiPriority="49"/>
-    <w:lsdException w:name="Grid Table 5 Dark Accent 4" w:uiPriority="50"/>
-    <w:lsdException w:name="Grid Table 6 Colorful Accent 4" w:uiPriority="51"/>
-    <w:lsdException w:name="Grid Table 7 Colorful Accent 4" w:uiPriority="52"/>
-    <w:lsdException w:name="Grid Table 1 Light Accent 5" w:uiPriority="46"/>
-    <w:lsdException w:name="Grid Table 2 Accent 5" w:uiPriority="47"/>
-    <w:lsdException w:name="Grid Table 3 Accent 5" w:uiPriority="48"/>
-    <w:lsdException w:name="Grid Table 4 Accent 5" w:uiPriority="49"/>
-    <w:lsdException w:name="Grid Table 5 Dark Accent 5" w:uiPriority="50"/>
-    <w:lsdException w:name="Grid Table 6 Colorful Accent 5" w:uiPriority="51"/>
-    <w:lsdException w:name="Grid Table 7 Colorful Accent 5" w:uiPriority="52"/>
-    <w:lsdException w:name="Grid Table 1 Light Accent 6" w:uiPriority="46"/>
-    <w:lsdException w:name="Grid Table 2 Accent 6" w:uiPriority="47"/>
-    <w:lsdException w:name="Grid Table 3 Accent 6" w:uiPriority="48"/>
-    <w:lsdException w:name="Grid Table 4 Accent 6" w:uiPriority="49"/>
-    <w:lsdException w:name="Grid Table 5 Dark Accent 6" w:uiPriority="50"/>
-    <w:lsdException w:name="Grid Table 6 Colorful Accent 6" w:uiPriority="51"/>
-    <w:lsdException w:name="Grid Table 7 Colorful Accent 6" w:uiPriority="52"/>
-    <w:lsdException w:name="List Table 1 Light" w:uiPriority="46"/>
-    <w:lsdException w:name="List Table 2" w:uiPriority="47"/>
-    <w:lsdException w:name="List Table 3" w:uiPriority="48"/>
-    <w:lsdException w:name="List Table 4" w:uiPriority="49"/>
-    <w:lsdException w:name="List Table 5 Dark" w:uiPriority="50"/>
-    <w:lsdException w:name="List Table 6 Colorful" w:uiPriority="51"/>
-    <w:lsdException w:name="List Table 7 Colorful" w:uiPriority="52"/>
-    <w:lsdException w:name="List Table 1 Light Accent 1" w:uiPriority="46"/>
-    <w:lsdException w:name="List Table 2 Accent 1" w:uiPriority="47"/>
-    <w:lsdException w:name="List Table 3 Accent 1" w:uiPriority="48"/>
-    <w:lsdException w:name="List Table 4 Accent 1" w:uiPriority="49"/>
-    <w:lsdException w:name="List Table 5 Dark Accent 1" w:uiPriority="50"/>
-    <w:lsdException w:name="List Table 6 Colorful Accent 1" w:uiPriority="51"/>
-    <w:lsdException w:name="List Table 7 Colorful Accent 1" w:uiPriority="52"/>
-    <w:lsdException w:name="List Table 1 Light Accent 2" w:uiPriority="46"/>
-    <w:lsdException w:name="List Table 2 Accent 2" w:uiPriority="47"/>
-    <w:lsdException w:name="List Table 3 Accent 2" w:uiPriority="48"/>
-    <w:lsdException w:name="List Table 4 Accent 2" w:uiPriority="49"/>
-    <w:lsdException w:name="List Table 5 Dark Accent 2" w:uiPriority="50"/>
-    <w:lsdException w:name="List Table 6 Colorful Accent 2" w:uiPriority="51"/>
-    <w:lsdException w:name="List Table 7 Colorful Accent 2" w:uiPriority="52"/>
-    <w:lsdException w:name="List Table 1 Light Accent 3" w:uiPriority="46"/>
-    <w:lsdException w:name="List Table 2 Accent 3" w:uiPriority="47"/>
-    <w:lsdException w:name="List Table 3 Accent 3" w:uiPriority="48"/>
-    <w:lsdException w:name="List Table 4 Accent 3" w:uiPriority="49"/>
-    <w:lsdException w:name="List Table 5 Dark Accent 3" w:uiPriority="50"/>
-    <w:lsdException w:name="List Table 6 Colorful Accent 3" w:uiPriority="51"/>
-    <w:lsdException w:name="List Table 7 Colorful Accent 3" w:uiPriority="52"/>
-    <w:lsdException w:name="List Table 1 Light Accent 4" w:uiPriority="46"/>
-    <w:lsdException w:name="List Table 2 Accent 4" w:uiPriority="47"/>
-    <w:lsdException w:name="List Table 3 Accent 4" w:uiPriority="48"/>
-    <w:lsdException w:name="List Table 4 Accent 4" w:uiPriority="49"/>
-    <w:lsdException w:name="List Table 5 Dark Accent 4" w:uiPriority="50"/>
-    <w:lsdException w:name="List Table 6 Colorful Accent 4" w:uiPriority="51"/>
-    <w:lsdException w:name="List Table 7 Colorful Accent 4" w:uiPriority="52"/>
-    <w:lsdException w:name="List Table 1 Light Accent 5" w:uiPriority="46"/>
-    <w:lsdException w:name="List Table 2 Accent 5" w:uiPriority="47"/>
-    <w:lsdException w:name="List Table 3 Accent 5" w:uiPriority="48"/>
-    <w:lsdException w:name="List Table 4 Accent 5" w:uiPriority="49"/>
-    <w:lsdException w:name="List Table 5 Dark Accent 5" w:uiPriority="50"/>
-    <w:lsdException w:name="List Table 6 Colorful Accent 5" w:uiPriority="51"/>
-    <w:lsdException w:name="List Table 7 Colorful Accent 5" w:uiPriority="52"/>
-    <w:lsdException w:name="List Table 1 Light Accent 6" w:uiPriority="46"/>
-    <w:lsdException w:name="List Table 2 Accent 6" w:uiPriority="47"/>
-    <w:lsdException w:name="List Table 3 Accent 6" w:uiPriority="48"/>
-    <w:lsdException w:name="List Table 4 Accent 6" w:uiPriority="49"/>
-    <w:lsdException w:name="List Table 5 Dark Accent 6" w:uiPriority="50"/>
-    <w:lsdException w:name="List Table 6 Colorful Accent 6" w:uiPriority="51"/>
-    <w:lsdException w:name="List Table 7 Colorful Accent 6" w:uiPriority="52"/>
-  </w:latentStyles>
-  <w:style w:type="paragraph" w:default="1" w:styleId="Normal">
-    <w:name w:val="Normal"/>
+  <w:style w:type="paragraph" w:styleId="Caption">
+    <w:name w:val="caption"/>
+    <w:basedOn w:val="Normal"/>
+    <w:next w:val="Normal"/>
+    <w:uiPriority w:val="35"/>
+    <w:unhideWhenUsed/>
     <w:qFormat/>
+    <w:rsid w:val="001E6257"/>
+    <w:pPr>
+      <w:spacing w:after="200" w:line="240" w:lineRule="auto"/>
+    </w:pPr>
+    <w:rPr>
+      <w:i/>
+      <w:iCs/>
+      <w:color w:val="44546A" w:themeColor="text2"/>
+      <w:sz w:val="18"/>
+      <w:szCs w:val="18"/>
+    </w:rPr>
   </w:style>
-  <w:style w:type="character" w:default="1" w:styleId="DefaultParagraphFont">
-    <w:name w:val="Default Paragraph Font"/>
-    <w:uiPriority w:val="1"/>
-    <w:semiHidden/>
-    <w:unhideWhenUsed/>
-  </w:style>
-  <w:style w:type="table" w:default="1" w:styleId="TableNormal">
-    <w:name w:val="Normal Table"/>
-    <w:uiPriority w:val="99"/>
-    <w:semiHidden/>
-    <w:unhideWhenUsed/>
-    <w:tblPr>
-      <w:tblInd w:w="0" w:type="dxa"/>
-      <w:tblCellMar>
-        <w:top w:w="0" w:type="dxa"/>
-        <w:left w:w="108" w:type="dxa"/>
-        <w:bottom w:w="0" w:type="dxa"/>
-        <w:right w:w="108" w:type="dxa"/>
-      </w:tblCellMar>
-    </w:tblPr>
-  </w:style>
-  <w:style w:type="numbering" w:default="1" w:styleId="NoList">
-    <w:name w:val="No List"/>
-    <w:uiPriority w:val="99"/>
-    <w:semiHidden/>
-    <w:unhideWhenUsed/>
-  </w:style>
-  <w:style w:type="paragraph" w:customStyle="1" w:styleId="605E4AB9E06649CB8D3D8F222D369944">
-    <w:name w:val="605E4AB9E06649CB8D3D8F222D369944"/>
-    <w:rsid w:val="009E0F88"/>
+  <w:style w:type="paragraph" w:styleId="ListParagraph">
+    <w:name w:val="List Paragraph"/>
+    <w:basedOn w:val="Normal"/>
+    <w:uiPriority w:val="34"/>
+    <w:qFormat/>
+    <w:rsid w:val="0023107F"/>
+    <w:pPr>
+      <w:ind w:left="720"/>
+      <w:contextualSpacing/>
+    </w:pPr>
   </w:style>
 </w:styles>
-</file>
-
-<file path=word/glossary/webSettings.xml><?xml version="1.0" encoding="utf-8"?>
-<w:webSettings xmlns:mc="http://schemas.openxmlformats.org/markup-compatibility/2006" xmlns:r="http://schemas.openxmlformats.org/officeDocument/2006/relationships" xmlns:w="http://schemas.openxmlformats.org/wordprocessingml/2006/main" xmlns:w14="http://schemas.microsoft.com/office/word/2010/wordml" xmlns:w15="http://schemas.microsoft.com/office/word/2012/wordml" xmlns:w16se="http://schemas.microsoft.com/office/word/2015/wordml/symex" mc:Ignorable="w14 w15 w16se">
-  <w:optimizeForBrowser/>
-  <w:allowPNG/>
-</w:webSettings>
 </file>
 
 <file path=word/theme/theme1.xml><?xml version="1.0" encoding="utf-8"?>

</xml_diff>